<commit_message>
Corrected the rasa-x installation line and the prerequisite line
### To install rasa x :
### pip install rasa-x -i https://pypi.rasa.com/simple is used
### For rasa x installation, the python version must be between **3.6** and **3.8**
</commit_message>
<xml_diff>
--- a/code/documentation/chatbotThroughRasa.docx
+++ b/code/documentation/chatbotThroughRasa.docx
@@ -1,6 +1,6 @@
 
 <file path=word/document.xml><?xml version="1.0" encoding="utf-8"?>
-<w:document xmlns:wpc="http://schemas.microsoft.com/office/word/2010/wordprocessingCanvas" xmlns:cx="http://schemas.microsoft.com/office/drawing/2014/chartex" xmlns:cx1="http://schemas.microsoft.com/office/drawing/2015/9/8/chartex" xmlns:cx2="http://schemas.microsoft.com/office/drawing/2015/10/21/chartex" xmlns:cx3="http://schemas.microsoft.com/office/drawing/2016/5/9/chartex" xmlns:cx4="http://schemas.microsoft.com/office/drawing/2016/5/10/chartex" xmlns:cx5="http://schemas.microsoft.com/office/drawing/2016/5/11/chartex" xmlns:cx6="http://schemas.microsoft.com/office/drawing/2016/5/12/chartex" xmlns:cx7="http://schemas.microsoft.com/office/drawing/2016/5/13/chartex" xmlns:cx8="http://schemas.microsoft.com/office/drawing/2016/5/14/chartex" xmlns:mc="http://schemas.openxmlformats.org/markup-compatibility/2006" xmlns:aink="http://schemas.microsoft.com/office/drawing/2016/ink" xmlns:am3d="http://schemas.microsoft.com/office/drawing/2017/model3d" xmlns:o="urn:schemas-microsoft-com:office:office" xmlns:r="http://schemas.openxmlformats.org/officeDocument/2006/relationships" xmlns:m="http://schemas.openxmlformats.org/officeDocument/2006/math" xmlns:v="urn:schemas-microsoft-com:vml" xmlns:wp14="http://schemas.microsoft.com/office/word/2010/wordprocessingDrawing" xmlns:wp="http://schemas.openxmlformats.org/drawingml/2006/wordprocessingDrawing" xmlns:w10="urn:schemas-microsoft-com:office:word" xmlns:w="http://schemas.openxmlformats.org/wordprocessingml/2006/main" xmlns:w14="http://schemas.microsoft.com/office/word/2010/wordml" xmlns:w15="http://schemas.microsoft.com/office/word/2012/wordml" xmlns:w16cid="http://schemas.microsoft.com/office/word/2016/wordml/cid" xmlns:w16se="http://schemas.microsoft.com/office/word/2015/wordml/symex" xmlns:wpg="http://schemas.microsoft.com/office/word/2010/wordprocessingGroup" xmlns:wpi="http://schemas.microsoft.com/office/word/2010/wordprocessingInk" xmlns:wne="http://schemas.microsoft.com/office/word/2006/wordml" xmlns:wps="http://schemas.microsoft.com/office/word/2010/wordprocessingShape" mc:Ignorable="w14 w15 w16se w16cid wp14">
+<w:document xmlns:wpc="http://schemas.microsoft.com/office/word/2010/wordprocessingCanvas" xmlns:cx="http://schemas.microsoft.com/office/drawing/2014/chartex" xmlns:cx1="http://schemas.microsoft.com/office/drawing/2015/9/8/chartex" xmlns:cx2="http://schemas.microsoft.com/office/drawing/2015/10/21/chartex" xmlns:cx3="http://schemas.microsoft.com/office/drawing/2016/5/9/chartex" xmlns:cx4="http://schemas.microsoft.com/office/drawing/2016/5/10/chartex" xmlns:cx5="http://schemas.microsoft.com/office/drawing/2016/5/11/chartex" xmlns:cx6="http://schemas.microsoft.com/office/drawing/2016/5/12/chartex" xmlns:cx7="http://schemas.microsoft.com/office/drawing/2016/5/13/chartex" xmlns:cx8="http://schemas.microsoft.com/office/drawing/2016/5/14/chartex" xmlns:mc="http://schemas.openxmlformats.org/markup-compatibility/2006" xmlns:aink="http://schemas.microsoft.com/office/drawing/2016/ink" xmlns:am3d="http://schemas.microsoft.com/office/drawing/2017/model3d" xmlns:o="urn:schemas-microsoft-com:office:office" xmlns:r="http://schemas.openxmlformats.org/officeDocument/2006/relationships" xmlns:m="http://schemas.openxmlformats.org/officeDocument/2006/math" xmlns:v="urn:schemas-microsoft-com:vml" xmlns:wp14="http://schemas.microsoft.com/office/word/2010/wordprocessingDrawing" xmlns:wp="http://schemas.openxmlformats.org/drawingml/2006/wordprocessingDrawing" xmlns:w10="urn:schemas-microsoft-com:office:word" xmlns:w="http://schemas.openxmlformats.org/wordprocessingml/2006/main" xmlns:w14="http://schemas.microsoft.com/office/word/2010/wordml" xmlns:w15="http://schemas.microsoft.com/office/word/2012/wordml" xmlns:w16cex="http://schemas.microsoft.com/office/word/2018/wordml/cex" xmlns:w16cid="http://schemas.microsoft.com/office/word/2016/wordml/cid" xmlns:w16="http://schemas.microsoft.com/office/word/2018/wordml" xmlns:w16se="http://schemas.microsoft.com/office/word/2015/wordml/symex" xmlns:wpg="http://schemas.microsoft.com/office/word/2010/wordprocessingGroup" xmlns:wpi="http://schemas.microsoft.com/office/word/2010/wordprocessingInk" xmlns:wne="http://schemas.microsoft.com/office/word/2006/wordml" xmlns:wps="http://schemas.microsoft.com/office/word/2010/wordprocessingShape" mc:Ignorable="w14 w15 w16se w16cid w16 w16cex wp14">
   <w:body>
     <w:p>
       <w:pPr>
@@ -60,25 +60,7 @@
           <w:szCs w:val="28"/>
           <w:lang w:val="en-US"/>
         </w:rPr>
-        <w:t xml:space="preserve">A chatbot is an application that can initiate and continue a conversation using auditory and/or textual methods as a human would do. A chatbot can be either a simple rule-based engine or an intelligent application leveraging Natural Language Understanding. Many organizations today have started using chatbots extensively. Chatbots are becoming famous as they are available 24*7, provide a consistent customer experience, can handle several customers at a time, are cost-effective and </w:t>
-      </w:r>
-      <w:r>
-        <w:rPr>
-          <w:rFonts w:ascii="Aparajita" w:hAnsi="Aparajita" w:cs="Aparajita"/>
-          <w:sz w:val="28"/>
-          <w:szCs w:val="28"/>
-          <w:lang w:val="en-US"/>
-        </w:rPr>
-        <w:t>hence, results</w:t>
-      </w:r>
-      <w:r>
-        <w:rPr>
-          <w:rFonts w:ascii="Aparajita" w:hAnsi="Aparajita" w:cs="Aparajita"/>
-          <w:sz w:val="28"/>
-          <w:szCs w:val="28"/>
-          <w:lang w:val="en-US"/>
-        </w:rPr>
-        <w:t xml:space="preserve"> in a better overall customer experience.</w:t>
+        <w:t>A chatbot is an application that can initiate and continue a conversation using auditory and/or textual methods as a human would do. A chatbot can be either a simple rule-based engine or an intelligent application leveraging Natural Language Understanding. Many organizations today have started using chatbots extensively. Chatbots are becoming famous as they are available 24*7, provide a consistent customer experience, can handle several customers at a time, are cost-effective and hence, results in a better overall customer experience.</w:t>
       </w:r>
     </w:p>
     <w:p>
@@ -372,7 +354,16 @@
           <w:szCs w:val="28"/>
           <w:lang w:val="en-US"/>
         </w:rPr>
-        <w:t>Python installed</w:t>
+        <w:t xml:space="preserve">Python </w:t>
+      </w:r>
+      <w:r>
+        <w:rPr>
+          <w:rFonts w:ascii="Aparajita" w:hAnsi="Aparajita" w:cs="Aparajita"/>
+          <w:sz w:val="28"/>
+          <w:szCs w:val="28"/>
+          <w:lang w:val="en-US"/>
+        </w:rPr>
+        <w:t>version between 3.6 and 3.8 installed.</w:t>
       </w:r>
     </w:p>
     <w:p>
@@ -398,7 +389,6 @@
         </w:rPr>
         <w:t xml:space="preserve">Microsoft Build tools with visual </w:t>
       </w:r>
-      <w:proofErr w:type="spellStart"/>
       <w:r>
         <w:rPr>
           <w:rFonts w:ascii="Aparajita" w:hAnsi="Aparajita" w:cs="Aparajita"/>
@@ -406,9 +396,8 @@
           <w:szCs w:val="28"/>
           <w:lang w:val="en-US"/>
         </w:rPr>
-        <w:t>c++</w:t>
-      </w:r>
-      <w:proofErr w:type="spellEnd"/>
+        <w:t>C</w:t>
+      </w:r>
       <w:r>
         <w:rPr>
           <w:rFonts w:ascii="Aparajita" w:hAnsi="Aparajita" w:cs="Aparajita"/>
@@ -416,7 +405,7 @@
           <w:szCs w:val="28"/>
           <w:lang w:val="en-US"/>
         </w:rPr>
-        <w:t xml:space="preserve"> 14.0 installed. Link: </w:t>
+        <w:t xml:space="preserve">++ 14.0 installed. Link: </w:t>
       </w:r>
       <w:hyperlink r:id="rId5" w:history="1">
         <w:r>
@@ -1064,7 +1053,16 @@
           <w:szCs w:val="28"/>
           <w:lang w:val="en-US"/>
         </w:rPr>
-        <w:t>pycharm</w:t>
+        <w:t>P</w:t>
+      </w:r>
+      <w:r>
+        <w:rPr>
+          <w:rFonts w:ascii="Aparajita" w:hAnsi="Aparajita" w:cs="Aparajita"/>
+          <w:sz w:val="28"/>
+          <w:szCs w:val="28"/>
+          <w:lang w:val="en-US"/>
+        </w:rPr>
+        <w:t>ycharm</w:t>
       </w:r>
       <w:proofErr w:type="spellEnd"/>
       <w:r>
@@ -1098,19 +1096,42 @@
           <w:szCs w:val="28"/>
           <w:lang w:val="en-US"/>
         </w:rPr>
-        <w:t xml:space="preserve">Run the command </w:t>
+        <w:t>Run the command</w:t>
       </w:r>
       <w:r>
         <w:rPr>
           <w:rFonts w:ascii="Aparajita" w:hAnsi="Aparajita" w:cs="Aparajita"/>
-          <w:b/>
-          <w:bCs/>
-          <w:sz w:val="28"/>
-          <w:szCs w:val="28"/>
-          <w:lang w:val="en-US"/>
-        </w:rPr>
-        <w:t>pip install rasa x</w:t>
-      </w:r>
+          <w:sz w:val="28"/>
+          <w:szCs w:val="28"/>
+          <w:lang w:val="en-US"/>
+        </w:rPr>
+        <w:t xml:space="preserve"> </w:t>
+      </w:r>
+      <w:r>
+        <w:rPr>
+          <w:rStyle w:val="Strong"/>
+          <w:rFonts w:ascii="Helvetica" w:hAnsi="Helvetica"/>
+          <w:color w:val="617287"/>
+          <w:sz w:val="23"/>
+          <w:szCs w:val="23"/>
+          <w:shd w:val="clear" w:color="auto" w:fill="FFFFFF"/>
+        </w:rPr>
+        <w:t>pip install rasa-x -i </w:t>
+      </w:r>
+      <w:hyperlink r:id="rId9" w:history="1">
+        <w:r>
+          <w:rPr>
+            <w:rStyle w:val="Hyperlink"/>
+            <w:rFonts w:ascii="Helvetica" w:hAnsi="Helvetica"/>
+            <w:b/>
+            <w:bCs/>
+            <w:color w:val="1786E5"/>
+            <w:sz w:val="23"/>
+            <w:szCs w:val="23"/>
+          </w:rPr>
+          <w:t>https://pypi.rasa.com/simple</w:t>
+        </w:r>
+      </w:hyperlink>
       <w:r>
         <w:rPr>
           <w:rFonts w:ascii="Aparajita" w:hAnsi="Aparajita" w:cs="Aparajita"/>
@@ -1362,7 +1383,6 @@
         </w:rPr>
         <w:t xml:space="preserve"> and for all the subsequent actions choose Y (for training the model </w:t>
       </w:r>
-      <w:proofErr w:type="spellStart"/>
       <w:r>
         <w:rPr>
           <w:rFonts w:ascii="Aparajita" w:hAnsi="Aparajita" w:cs="Aparajita"/>
@@ -1370,9 +1390,8 @@
           <w:szCs w:val="28"/>
           <w:lang w:val="en-US"/>
         </w:rPr>
-        <w:t>etc</w:t>
-      </w:r>
-      <w:proofErr w:type="spellEnd"/>
+        <w:t>etc.</w:t>
+      </w:r>
       <w:r>
         <w:rPr>
           <w:rFonts w:ascii="Aparajita" w:hAnsi="Aparajita" w:cs="Aparajita"/>
@@ -1422,6 +1441,7 @@
         <w:rPr>
           <w:noProof/>
         </w:rPr>
+        <w:lastRenderedPageBreak/>
         <w:drawing>
           <wp:inline distT="0" distB="0" distL="0" distR="0" wp14:anchorId="179B95A8" wp14:editId="01A0CCC6">
             <wp:extent cx="3295257" cy="3931920"/>
@@ -1438,7 +1458,7 @@
                     <pic:cNvPicPr/>
                   </pic:nvPicPr>
                   <pic:blipFill>
-                    <a:blip r:embed="rId9"/>
+                    <a:blip r:embed="rId10"/>
                     <a:stretch>
                       <a:fillRect/>
                     </a:stretch>
@@ -2049,6 +2069,7 @@
           <w:szCs w:val="30"/>
           <w:lang w:eastAsia="en-IN" w:bidi="hi-IN"/>
         </w:rPr>
+        <w:lastRenderedPageBreak/>
         <w:t xml:space="preserve">- </w:t>
       </w:r>
       <w:r>
@@ -2577,7 +2598,6 @@
           <w:szCs w:val="30"/>
           <w:lang w:eastAsia="en-IN" w:bidi="hi-IN"/>
         </w:rPr>
-        <w:lastRenderedPageBreak/>
         <w:br/>
       </w:r>
       <w:r>
@@ -3006,6 +3026,15 @@
           <w:szCs w:val="30"/>
         </w:rPr>
         <w:br/>
+      </w:r>
+      <w:r>
+        <w:rPr>
+          <w:rFonts w:ascii="Consolas" w:hAnsi="Consolas"/>
+          <w:color w:val="A9B7C6"/>
+          <w:sz w:val="30"/>
+          <w:szCs w:val="30"/>
+        </w:rPr>
+        <w:lastRenderedPageBreak/>
         <w:t xml:space="preserve">- </w:t>
       </w:r>
       <w:proofErr w:type="spellStart"/>
@@ -3407,52 +3436,289 @@
           <w:szCs w:val="30"/>
         </w:rPr>
         <w:br/>
-        <w:t xml:space="preserve">      and birds. In humans, coronaviruses </w:t>
-      </w:r>
-      <w:r>
-        <w:rPr>
-          <w:rFonts w:ascii="Consolas" w:hAnsi="Consolas"/>
-          <w:color w:val="A9B7C6"/>
+        <w:t xml:space="preserve">      and birds. In humans, coronaviruses cause respiratory tract infections that</w:t>
+      </w:r>
+      <w:r>
+        <w:rPr>
+          <w:rFonts w:ascii="Consolas" w:hAnsi="Consolas"/>
+          <w:color w:val="A9B7C6"/>
+          <w:sz w:val="30"/>
+          <w:szCs w:val="30"/>
+        </w:rPr>
+        <w:br/>
+        <w:t xml:space="preserve">      can be mild, such as some cases of the common cold (among other possible causes,</w:t>
+      </w:r>
+      <w:r>
+        <w:rPr>
+          <w:rFonts w:ascii="Consolas" w:hAnsi="Consolas"/>
+          <w:color w:val="A9B7C6"/>
+          <w:sz w:val="30"/>
+          <w:szCs w:val="30"/>
+        </w:rPr>
+        <w:br/>
+        <w:t xml:space="preserve">      predominantly rhinoviruses), and others that can be lethal, such as SARS, MERS,</w:t>
+      </w:r>
+      <w:r>
+        <w:rPr>
+          <w:rFonts w:ascii="Consolas" w:hAnsi="Consolas"/>
+          <w:color w:val="A9B7C6"/>
+          <w:sz w:val="30"/>
+          <w:szCs w:val="30"/>
+        </w:rPr>
+        <w:br/>
+        <w:t xml:space="preserve">      and COVID-19</w:t>
+      </w:r>
+      <w:r>
+        <w:rPr>
+          <w:rFonts w:ascii="Consolas" w:hAnsi="Consolas"/>
+          <w:color w:val="A9B7C6"/>
+          <w:sz w:val="30"/>
+          <w:szCs w:val="30"/>
+        </w:rPr>
+        <w:br/>
+        <w:t xml:space="preserve">  </w:t>
+      </w:r>
+      <w:proofErr w:type="spellStart"/>
+      <w:r>
+        <w:rPr>
+          <w:rFonts w:ascii="Consolas" w:hAnsi="Consolas"/>
+          <w:color w:val="CC7832"/>
+          <w:sz w:val="30"/>
+          <w:szCs w:val="30"/>
+        </w:rPr>
+        <w:t>utter_corona_spread</w:t>
+      </w:r>
+      <w:proofErr w:type="spellEnd"/>
+      <w:r>
+        <w:rPr>
+          <w:rFonts w:ascii="Consolas" w:hAnsi="Consolas"/>
+          <w:color w:val="A9B7C6"/>
+          <w:sz w:val="30"/>
+          <w:szCs w:val="30"/>
+        </w:rPr>
+        <w:t>:</w:t>
+      </w:r>
+      <w:r>
+        <w:rPr>
+          <w:rFonts w:ascii="Consolas" w:hAnsi="Consolas"/>
+          <w:color w:val="A9B7C6"/>
+          <w:sz w:val="30"/>
+          <w:szCs w:val="30"/>
+        </w:rPr>
+        <w:br/>
+        <w:t xml:space="preserve">  - </w:t>
+      </w:r>
+      <w:r>
+        <w:rPr>
+          <w:rFonts w:ascii="Consolas" w:hAnsi="Consolas"/>
+          <w:color w:val="CC7832"/>
+          <w:sz w:val="30"/>
+          <w:szCs w:val="30"/>
+        </w:rPr>
+        <w:t>text</w:t>
+      </w:r>
+      <w:r>
+        <w:rPr>
+          <w:rFonts w:ascii="Consolas" w:hAnsi="Consolas"/>
+          <w:color w:val="A9B7C6"/>
+          <w:sz w:val="30"/>
+          <w:szCs w:val="30"/>
+        </w:rPr>
+        <w:t xml:space="preserve">: </w:t>
+      </w:r>
+      <w:r>
+        <w:rPr>
+          <w:rFonts w:ascii="Consolas" w:hAnsi="Consolas"/>
+          <w:color w:val="6A8759"/>
+          <w:sz w:val="30"/>
+          <w:szCs w:val="30"/>
+        </w:rPr>
+        <w:t>"This virus was first detected in Wuhan City, Hubei Province, China. The\</w:t>
+      </w:r>
+      <w:r>
+        <w:rPr>
+          <w:rFonts w:ascii="Consolas" w:hAnsi="Consolas"/>
+          <w:color w:val="6A8759"/>
+          <w:sz w:val="30"/>
+          <w:szCs w:val="30"/>
+        </w:rPr>
+        <w:br/>
+        <w:t xml:space="preserve">      \ first infections were linked to a live animal market, but the virus is now\</w:t>
+      </w:r>
+      <w:r>
+        <w:rPr>
+          <w:rFonts w:ascii="Consolas" w:hAnsi="Consolas"/>
+          <w:color w:val="6A8759"/>
+          <w:sz w:val="30"/>
+          <w:szCs w:val="30"/>
+        </w:rPr>
+        <w:br/>
+        <w:t xml:space="preserve">      \ spreading from person-to-person. It’s important to note that person-to-person\</w:t>
+      </w:r>
+      <w:r>
+        <w:rPr>
+          <w:rFonts w:ascii="Consolas" w:hAnsi="Consolas"/>
+          <w:color w:val="6A8759"/>
+          <w:sz w:val="30"/>
+          <w:szCs w:val="30"/>
+        </w:rPr>
+        <w:br/>
+        <w:t xml:space="preserve">      \ spread can happen on a continuum. Some viruses are highly contagious (like\</w:t>
+      </w:r>
+      <w:r>
+        <w:rPr>
+          <w:rFonts w:ascii="Consolas" w:hAnsi="Consolas"/>
+          <w:color w:val="6A8759"/>
+          <w:sz w:val="30"/>
+          <w:szCs w:val="30"/>
+        </w:rPr>
+        <w:br/>
+        <w:t xml:space="preserve">      \ measles), while other viruses are less so. The virus that causes COVID-19\</w:t>
+      </w:r>
+      <w:r>
+        <w:rPr>
+          <w:rFonts w:ascii="Consolas" w:hAnsi="Consolas"/>
+          <w:color w:val="6A8759"/>
+          <w:sz w:val="30"/>
+          <w:szCs w:val="30"/>
+        </w:rPr>
+        <w:br/>
+        <w:t xml:space="preserve">      \ is spreading from person-to-person. </w:t>
+      </w:r>
+      <w:r>
+        <w:rPr>
+          <w:rFonts w:ascii="Consolas" w:hAnsi="Consolas"/>
+          <w:color w:val="6A8759"/>
           <w:sz w:val="30"/>
           <w:szCs w:val="30"/>
         </w:rPr>
         <w:lastRenderedPageBreak/>
-        <w:t>cause respiratory tract infections that</w:t>
-      </w:r>
-      <w:r>
-        <w:rPr>
-          <w:rFonts w:ascii="Consolas" w:hAnsi="Consolas"/>
-          <w:color w:val="A9B7C6"/>
-          <w:sz w:val="30"/>
-          <w:szCs w:val="30"/>
-        </w:rPr>
-        <w:br/>
-        <w:t xml:space="preserve">      can be mild, such as some cases of the common cold (among other possible causes,</w:t>
-      </w:r>
-      <w:r>
-        <w:rPr>
-          <w:rFonts w:ascii="Consolas" w:hAnsi="Consolas"/>
-          <w:color w:val="A9B7C6"/>
-          <w:sz w:val="30"/>
-          <w:szCs w:val="30"/>
-        </w:rPr>
-        <w:br/>
-        <w:t xml:space="preserve">      predominantly rhinoviruses), and others that can be lethal, such as SARS, MERS,</w:t>
-      </w:r>
-      <w:r>
-        <w:rPr>
-          <w:rFonts w:ascii="Consolas" w:hAnsi="Consolas"/>
-          <w:color w:val="A9B7C6"/>
-          <w:sz w:val="30"/>
-          <w:szCs w:val="30"/>
-        </w:rPr>
-        <w:br/>
-        <w:t xml:space="preserve">      and COVID-19</w:t>
-      </w:r>
-      <w:r>
-        <w:rPr>
-          <w:rFonts w:ascii="Consolas" w:hAnsi="Consolas"/>
-          <w:color w:val="A9B7C6"/>
+        <w:t>Someone who is actively sick with COVID-19\</w:t>
+      </w:r>
+      <w:r>
+        <w:rPr>
+          <w:rFonts w:ascii="Consolas" w:hAnsi="Consolas"/>
+          <w:color w:val="6A8759"/>
+          <w:sz w:val="30"/>
+          <w:szCs w:val="30"/>
+        </w:rPr>
+        <w:br/>
+        <w:t xml:space="preserve">      \ can spread the illness to others. That is why we recommend that these patients\</w:t>
+      </w:r>
+      <w:r>
+        <w:rPr>
+          <w:rFonts w:ascii="Consolas" w:hAnsi="Consolas"/>
+          <w:color w:val="6A8759"/>
+          <w:sz w:val="30"/>
+          <w:szCs w:val="30"/>
+        </w:rPr>
+        <w:br/>
+        <w:t xml:space="preserve">      \ be isolated either in the hospital or at home (depending on how sick they\</w:t>
+      </w:r>
+      <w:r>
+        <w:rPr>
+          <w:rFonts w:ascii="Consolas" w:hAnsi="Consolas"/>
+          <w:color w:val="6A8759"/>
+          <w:sz w:val="30"/>
+          <w:szCs w:val="30"/>
+        </w:rPr>
+        <w:br/>
+        <w:t xml:space="preserve">      \ are) until they are better and no longer pose a risk of infecting others.\n\</w:t>
+      </w:r>
+      <w:r>
+        <w:rPr>
+          <w:rFonts w:ascii="Consolas" w:hAnsi="Consolas"/>
+          <w:color w:val="6A8759"/>
+          <w:sz w:val="30"/>
+          <w:szCs w:val="30"/>
+        </w:rPr>
+        <w:br/>
+        <w:t xml:space="preserve">      How long someone is actively sick can vary so the decision on when to release\</w:t>
+      </w:r>
+      <w:r>
+        <w:rPr>
+          <w:rFonts w:ascii="Consolas" w:hAnsi="Consolas"/>
+          <w:color w:val="6A8759"/>
+          <w:sz w:val="30"/>
+          <w:szCs w:val="30"/>
+        </w:rPr>
+        <w:br/>
+        <w:t xml:space="preserve">      \ someone from isolation is made on a case-by-case basis in consultation with\</w:t>
+      </w:r>
+      <w:r>
+        <w:rPr>
+          <w:rFonts w:ascii="Consolas" w:hAnsi="Consolas"/>
+          <w:color w:val="6A8759"/>
+          <w:sz w:val="30"/>
+          <w:szCs w:val="30"/>
+        </w:rPr>
+        <w:br/>
+        <w:t xml:space="preserve">      \ doctors, infection prevention and control experts, and public health officials\</w:t>
+      </w:r>
+      <w:r>
+        <w:rPr>
+          <w:rFonts w:ascii="Consolas" w:hAnsi="Consolas"/>
+          <w:color w:val="6A8759"/>
+          <w:sz w:val="30"/>
+          <w:szCs w:val="30"/>
+        </w:rPr>
+        <w:br/>
+        <w:t xml:space="preserve">      \ and involves considering specifics of each situation including disease severity,\</w:t>
+      </w:r>
+      <w:r>
+        <w:rPr>
+          <w:rFonts w:ascii="Consolas" w:hAnsi="Consolas"/>
+          <w:color w:val="6A8759"/>
+          <w:sz w:val="30"/>
+          <w:szCs w:val="30"/>
+        </w:rPr>
+        <w:br/>
+        <w:t xml:space="preserve">      \ illness signs and symptoms, and results of laboratory testing for that patient.\n\</w:t>
+      </w:r>
+      <w:r>
+        <w:rPr>
+          <w:rFonts w:ascii="Consolas" w:hAnsi="Consolas"/>
+          <w:color w:val="6A8759"/>
+          <w:sz w:val="30"/>
+          <w:szCs w:val="30"/>
+        </w:rPr>
+        <w:br/>
+        <w:t xml:space="preserve">      The virus that causes COVID-19 seems to be spreading easily and sustainably\</w:t>
+      </w:r>
+      <w:r>
+        <w:rPr>
+          <w:rFonts w:ascii="Consolas" w:hAnsi="Consolas"/>
+          <w:color w:val="6A8759"/>
+          <w:sz w:val="30"/>
+          <w:szCs w:val="30"/>
+        </w:rPr>
+        <w:br/>
+        <w:t xml:space="preserve">      \ in the community (“community spread”) in some affected geographic areas. Community\</w:t>
+      </w:r>
+      <w:r>
+        <w:rPr>
+          <w:rFonts w:ascii="Consolas" w:hAnsi="Consolas"/>
+          <w:color w:val="6A8759"/>
+          <w:sz w:val="30"/>
+          <w:szCs w:val="30"/>
+        </w:rPr>
+        <w:br/>
+        <w:t xml:space="preserve">      \ spread means people have been infected with the virus in an area, including\</w:t>
+      </w:r>
+      <w:r>
+        <w:rPr>
+          <w:rFonts w:ascii="Consolas" w:hAnsi="Consolas"/>
+          <w:color w:val="6A8759"/>
+          <w:sz w:val="30"/>
+          <w:szCs w:val="30"/>
+        </w:rPr>
+        <w:br/>
+        <w:t xml:space="preserve">      \ some who are not sure how or where they became infected."</w:t>
+      </w:r>
+      <w:r>
+        <w:rPr>
+          <w:rFonts w:ascii="Consolas" w:hAnsi="Consolas"/>
+          <w:color w:val="6A8759"/>
           <w:sz w:val="30"/>
           <w:szCs w:val="30"/>
         </w:rPr>
@@ -3467,7 +3733,7 @@
           <w:sz w:val="30"/>
           <w:szCs w:val="30"/>
         </w:rPr>
-        <w:t>utter_corona_spread</w:t>
+        <w:t>utter_corona_food_spread</w:t>
       </w:r>
       <w:proofErr w:type="spellEnd"/>
       <w:r>
@@ -3505,200 +3771,72 @@
           <w:sz w:val="30"/>
           <w:szCs w:val="30"/>
         </w:rPr>
-        <w:t xml:space="preserve">: </w:t>
-      </w:r>
-      <w:r>
-        <w:rPr>
-          <w:rFonts w:ascii="Consolas" w:hAnsi="Consolas"/>
-          <w:color w:val="6A8759"/>
-          <w:sz w:val="30"/>
-          <w:szCs w:val="30"/>
-        </w:rPr>
-        <w:t>"This virus was first detected in Wuhan City, Hubei Province, China. The\</w:t>
-      </w:r>
-      <w:r>
-        <w:rPr>
-          <w:rFonts w:ascii="Consolas" w:hAnsi="Consolas"/>
-          <w:color w:val="6A8759"/>
-          <w:sz w:val="30"/>
-          <w:szCs w:val="30"/>
-        </w:rPr>
-        <w:br/>
-        <w:t xml:space="preserve">      \ first infections were linked to a live animal market, but the virus is now\</w:t>
-      </w:r>
-      <w:r>
-        <w:rPr>
-          <w:rFonts w:ascii="Consolas" w:hAnsi="Consolas"/>
-          <w:color w:val="6A8759"/>
-          <w:sz w:val="30"/>
-          <w:szCs w:val="30"/>
-        </w:rPr>
-        <w:br/>
-        <w:t xml:space="preserve">      \ spreading from person-to-person. It’s important to note that person-to-person\</w:t>
-      </w:r>
-      <w:r>
-        <w:rPr>
-          <w:rFonts w:ascii="Consolas" w:hAnsi="Consolas"/>
-          <w:color w:val="6A8759"/>
-          <w:sz w:val="30"/>
-          <w:szCs w:val="30"/>
-        </w:rPr>
-        <w:br/>
-        <w:t xml:space="preserve">      \ spread can happen on a continuum. Some viruses are highly contagious (like\</w:t>
-      </w:r>
-      <w:r>
-        <w:rPr>
-          <w:rFonts w:ascii="Consolas" w:hAnsi="Consolas"/>
-          <w:color w:val="6A8759"/>
-          <w:sz w:val="30"/>
-          <w:szCs w:val="30"/>
-        </w:rPr>
-        <w:br/>
-        <w:t xml:space="preserve">      \ measles), while other viruses are less so. The virus that causes COVID-19\</w:t>
-      </w:r>
-      <w:r>
-        <w:rPr>
-          <w:rFonts w:ascii="Consolas" w:hAnsi="Consolas"/>
-          <w:color w:val="6A8759"/>
-          <w:sz w:val="30"/>
-          <w:szCs w:val="30"/>
-        </w:rPr>
-        <w:br/>
-        <w:t xml:space="preserve">      \ is spreading from person-to-person. Someone who is actively sick with COVID-19\</w:t>
-      </w:r>
-      <w:r>
-        <w:rPr>
-          <w:rFonts w:ascii="Consolas" w:hAnsi="Consolas"/>
-          <w:color w:val="6A8759"/>
-          <w:sz w:val="30"/>
-          <w:szCs w:val="30"/>
-        </w:rPr>
-        <w:br/>
-        <w:t xml:space="preserve">      \ can spread the illness to others. That is why we recommend that these patients\</w:t>
-      </w:r>
-      <w:r>
-        <w:rPr>
-          <w:rFonts w:ascii="Consolas" w:hAnsi="Consolas"/>
-          <w:color w:val="6A8759"/>
-          <w:sz w:val="30"/>
-          <w:szCs w:val="30"/>
-        </w:rPr>
-        <w:br/>
-        <w:t xml:space="preserve">      \ be isolated either in the hospital or at home (depending on how sick they\</w:t>
-      </w:r>
-      <w:r>
-        <w:rPr>
-          <w:rFonts w:ascii="Consolas" w:hAnsi="Consolas"/>
-          <w:color w:val="6A8759"/>
-          <w:sz w:val="30"/>
-          <w:szCs w:val="30"/>
-        </w:rPr>
-        <w:br/>
-        <w:t xml:space="preserve">      \ are) until they are better and no longer pose a risk of infecting others.\n\</w:t>
-      </w:r>
-      <w:r>
-        <w:rPr>
-          <w:rFonts w:ascii="Consolas" w:hAnsi="Consolas"/>
-          <w:color w:val="6A8759"/>
-          <w:sz w:val="30"/>
-          <w:szCs w:val="30"/>
-        </w:rPr>
-        <w:br/>
-        <w:t xml:space="preserve">      How long someone is actively sick can vary so the decision on when to release\</w:t>
-      </w:r>
-      <w:r>
-        <w:rPr>
-          <w:rFonts w:ascii="Consolas" w:hAnsi="Consolas"/>
-          <w:color w:val="6A8759"/>
-          <w:sz w:val="30"/>
-          <w:szCs w:val="30"/>
-        </w:rPr>
-        <w:br/>
-        <w:t xml:space="preserve">      \ someone from isolation is made on a case-by-case basis in consultation with\</w:t>
-      </w:r>
-      <w:r>
-        <w:rPr>
-          <w:rFonts w:ascii="Consolas" w:hAnsi="Consolas"/>
-          <w:color w:val="6A8759"/>
-          <w:sz w:val="30"/>
-          <w:szCs w:val="30"/>
-        </w:rPr>
-        <w:br/>
-        <w:t xml:space="preserve">      \ doctors, infection prevention and control experts, and public health officials\</w:t>
-      </w:r>
-      <w:r>
-        <w:rPr>
-          <w:rFonts w:ascii="Consolas" w:hAnsi="Consolas"/>
-          <w:color w:val="6A8759"/>
-          <w:sz w:val="30"/>
-          <w:szCs w:val="30"/>
-        </w:rPr>
-        <w:br/>
-        <w:t xml:space="preserve">      \ and involves considering specifics of each situation including disease severity,\</w:t>
-      </w:r>
-      <w:r>
-        <w:rPr>
-          <w:rFonts w:ascii="Consolas" w:hAnsi="Consolas"/>
-          <w:color w:val="6A8759"/>
-          <w:sz w:val="30"/>
-          <w:szCs w:val="30"/>
-        </w:rPr>
-        <w:br/>
-      </w:r>
-      <w:r>
-        <w:rPr>
-          <w:rFonts w:ascii="Consolas" w:hAnsi="Consolas"/>
-          <w:color w:val="6A8759"/>
+        <w:t>: Coronaviruses are generally thought to be spread from person-to-person through</w:t>
+      </w:r>
+      <w:r>
+        <w:rPr>
+          <w:rFonts w:ascii="Consolas" w:hAnsi="Consolas"/>
+          <w:color w:val="A9B7C6"/>
+          <w:sz w:val="30"/>
+          <w:szCs w:val="30"/>
+        </w:rPr>
+        <w:br/>
+        <w:t xml:space="preserve">      respiratory droplets. Currently there is no evidence to support transmission</w:t>
+      </w:r>
+      <w:r>
+        <w:rPr>
+          <w:rFonts w:ascii="Consolas" w:hAnsi="Consolas"/>
+          <w:color w:val="A9B7C6"/>
+          <w:sz w:val="30"/>
+          <w:szCs w:val="30"/>
+        </w:rPr>
+        <w:br/>
+        <w:t xml:space="preserve">      of COVID-19 associated with food. Before preparing or eating food it is </w:t>
+      </w:r>
+      <w:r>
+        <w:rPr>
+          <w:rFonts w:ascii="Consolas" w:hAnsi="Consolas"/>
+          <w:color w:val="A9B7C6"/>
           <w:sz w:val="30"/>
           <w:szCs w:val="30"/>
         </w:rPr>
         <w:lastRenderedPageBreak/>
-        <w:t xml:space="preserve">      \ illness signs and symptoms, and results of laboratory testing for that patient.\n\</w:t>
-      </w:r>
-      <w:r>
-        <w:rPr>
-          <w:rFonts w:ascii="Consolas" w:hAnsi="Consolas"/>
-          <w:color w:val="6A8759"/>
-          <w:sz w:val="30"/>
-          <w:szCs w:val="30"/>
-        </w:rPr>
-        <w:br/>
-        <w:t xml:space="preserve">      The virus that causes COVID-19 seems to be spreading easily and sustainably\</w:t>
-      </w:r>
-      <w:r>
-        <w:rPr>
-          <w:rFonts w:ascii="Consolas" w:hAnsi="Consolas"/>
-          <w:color w:val="6A8759"/>
-          <w:sz w:val="30"/>
-          <w:szCs w:val="30"/>
-        </w:rPr>
-        <w:br/>
-        <w:t xml:space="preserve">      \ in the community (“community spread”) in some affected geographic areas. Community\</w:t>
-      </w:r>
-      <w:r>
-        <w:rPr>
-          <w:rFonts w:ascii="Consolas" w:hAnsi="Consolas"/>
-          <w:color w:val="6A8759"/>
-          <w:sz w:val="30"/>
-          <w:szCs w:val="30"/>
-        </w:rPr>
-        <w:br/>
-        <w:t xml:space="preserve">      \ spread means people have been infected with the virus in an area, including\</w:t>
-      </w:r>
-      <w:r>
-        <w:rPr>
-          <w:rFonts w:ascii="Consolas" w:hAnsi="Consolas"/>
-          <w:color w:val="6A8759"/>
-          <w:sz w:val="30"/>
-          <w:szCs w:val="30"/>
-        </w:rPr>
-        <w:br/>
-        <w:t xml:space="preserve">      \ some who are not sure how or where they became infected."</w:t>
-      </w:r>
-      <w:r>
-        <w:rPr>
-          <w:rFonts w:ascii="Consolas" w:hAnsi="Consolas"/>
-          <w:color w:val="6A8759"/>
+        <w:t>important</w:t>
+      </w:r>
+      <w:r>
+        <w:rPr>
+          <w:rFonts w:ascii="Consolas" w:hAnsi="Consolas"/>
+          <w:color w:val="A9B7C6"/>
+          <w:sz w:val="30"/>
+          <w:szCs w:val="30"/>
+        </w:rPr>
+        <w:br/>
+        <w:t xml:space="preserve">      to always wash your hands with soap and water for 20 seconds for general food</w:t>
+      </w:r>
+      <w:r>
+        <w:rPr>
+          <w:rFonts w:ascii="Consolas" w:hAnsi="Consolas"/>
+          <w:color w:val="A9B7C6"/>
+          <w:sz w:val="30"/>
+          <w:szCs w:val="30"/>
+        </w:rPr>
+        <w:br/>
+        <w:t xml:space="preserve">      safety. Throughout the day wash your hands after blowing your nose, coughing</w:t>
+      </w:r>
+      <w:r>
+        <w:rPr>
+          <w:rFonts w:ascii="Consolas" w:hAnsi="Consolas"/>
+          <w:color w:val="A9B7C6"/>
+          <w:sz w:val="30"/>
+          <w:szCs w:val="30"/>
+        </w:rPr>
+        <w:br/>
+        <w:t xml:space="preserve">      or sneezing, or going to the bathroom.</w:t>
+      </w:r>
+      <w:r>
+        <w:rPr>
+          <w:rFonts w:ascii="Consolas" w:hAnsi="Consolas"/>
+          <w:color w:val="A9B7C6"/>
           <w:sz w:val="30"/>
           <w:szCs w:val="30"/>
         </w:rPr>
@@ -3713,7 +3851,7 @@
           <w:sz w:val="30"/>
           <w:szCs w:val="30"/>
         </w:rPr>
-        <w:t>utter_corona_food_spread</w:t>
+        <w:t>utter_warm_weather</w:t>
       </w:r>
       <w:proofErr w:type="spellEnd"/>
       <w:r>
@@ -3751,57 +3889,67 @@
           <w:sz w:val="30"/>
           <w:szCs w:val="30"/>
         </w:rPr>
-        <w:t>: Coronaviruses are generally thought to be spread from person-to-person through</w:t>
-      </w:r>
-      <w:r>
-        <w:rPr>
-          <w:rFonts w:ascii="Consolas" w:hAnsi="Consolas"/>
-          <w:color w:val="A9B7C6"/>
-          <w:sz w:val="30"/>
-          <w:szCs w:val="30"/>
-        </w:rPr>
-        <w:br/>
-        <w:t xml:space="preserve">      respiratory droplets. Currently there is no evidence to support transmission</w:t>
-      </w:r>
-      <w:r>
-        <w:rPr>
-          <w:rFonts w:ascii="Consolas" w:hAnsi="Consolas"/>
-          <w:color w:val="A9B7C6"/>
-          <w:sz w:val="30"/>
-          <w:szCs w:val="30"/>
-        </w:rPr>
-        <w:br/>
-        <w:t xml:space="preserve">      of COVID-19 associated with food. Before preparing or eating food it is important</w:t>
-      </w:r>
-      <w:r>
-        <w:rPr>
-          <w:rFonts w:ascii="Consolas" w:hAnsi="Consolas"/>
-          <w:color w:val="A9B7C6"/>
-          <w:sz w:val="30"/>
-          <w:szCs w:val="30"/>
-        </w:rPr>
-        <w:br/>
-        <w:t xml:space="preserve">      to always wash your hands with soap and water for 20 seconds for general food</w:t>
-      </w:r>
-      <w:r>
-        <w:rPr>
-          <w:rFonts w:ascii="Consolas" w:hAnsi="Consolas"/>
-          <w:color w:val="A9B7C6"/>
-          <w:sz w:val="30"/>
-          <w:szCs w:val="30"/>
-        </w:rPr>
-        <w:br/>
-        <w:t xml:space="preserve">      safety. Throughout the day wash your hands after blowing your nose, coughing</w:t>
-      </w:r>
-      <w:r>
-        <w:rPr>
-          <w:rFonts w:ascii="Consolas" w:hAnsi="Consolas"/>
-          <w:color w:val="A9B7C6"/>
-          <w:sz w:val="30"/>
-          <w:szCs w:val="30"/>
-        </w:rPr>
-        <w:br/>
-        <w:t xml:space="preserve">      or sneezing, or going to the bathroom.</w:t>
+        <w:t>: It is not yet known whether weather and temperature impact the spread of</w:t>
+      </w:r>
+      <w:r>
+        <w:rPr>
+          <w:rFonts w:ascii="Consolas" w:hAnsi="Consolas"/>
+          <w:color w:val="A9B7C6"/>
+          <w:sz w:val="30"/>
+          <w:szCs w:val="30"/>
+        </w:rPr>
+        <w:br/>
+        <w:t xml:space="preserve">      COVID-19. Some other viruses, like the common cold and flu, spread more during</w:t>
+      </w:r>
+      <w:r>
+        <w:rPr>
+          <w:rFonts w:ascii="Consolas" w:hAnsi="Consolas"/>
+          <w:color w:val="A9B7C6"/>
+          <w:sz w:val="30"/>
+          <w:szCs w:val="30"/>
+        </w:rPr>
+        <w:br/>
+        <w:t xml:space="preserve">      cold weather months but that does not mean it is impossible to become sick with</w:t>
+      </w:r>
+      <w:r>
+        <w:rPr>
+          <w:rFonts w:ascii="Consolas" w:hAnsi="Consolas"/>
+          <w:color w:val="A9B7C6"/>
+          <w:sz w:val="30"/>
+          <w:szCs w:val="30"/>
+        </w:rPr>
+        <w:br/>
+        <w:t xml:space="preserve">      these viruses during other months.  At this time, it is not known whether the</w:t>
+      </w:r>
+      <w:r>
+        <w:rPr>
+          <w:rFonts w:ascii="Consolas" w:hAnsi="Consolas"/>
+          <w:color w:val="A9B7C6"/>
+          <w:sz w:val="30"/>
+          <w:szCs w:val="30"/>
+        </w:rPr>
+        <w:br/>
+        <w:t xml:space="preserve">      spread of COVID-19 will decrease when weather becomes warmer.  There is much</w:t>
+      </w:r>
+      <w:r>
+        <w:rPr>
+          <w:rFonts w:ascii="Consolas" w:hAnsi="Consolas"/>
+          <w:color w:val="A9B7C6"/>
+          <w:sz w:val="30"/>
+          <w:szCs w:val="30"/>
+        </w:rPr>
+        <w:br/>
+        <w:t xml:space="preserve">      more to learn about the transmissibility, severity, and other features associated</w:t>
+      </w:r>
+      <w:r>
+        <w:rPr>
+          <w:rFonts w:ascii="Consolas" w:hAnsi="Consolas"/>
+          <w:color w:val="A9B7C6"/>
+          <w:sz w:val="30"/>
+          <w:szCs w:val="30"/>
+        </w:rPr>
+        <w:br/>
+        <w:t xml:space="preserve">      with COVID-19 and investigations are ongoing.</w:t>
       </w:r>
       <w:r>
         <w:rPr>
@@ -3821,7 +3969,7 @@
           <w:sz w:val="30"/>
           <w:szCs w:val="30"/>
         </w:rPr>
-        <w:t>utter_warm_weather</w:t>
+        <w:t>utter_high_risk</w:t>
       </w:r>
       <w:proofErr w:type="spellEnd"/>
       <w:r>
@@ -3859,47 +4007,104 @@
           <w:sz w:val="30"/>
           <w:szCs w:val="30"/>
         </w:rPr>
-        <w:t>: It is not yet known whether weather and temperature impact the spread of</w:t>
-      </w:r>
-      <w:r>
-        <w:rPr>
-          <w:rFonts w:ascii="Consolas" w:hAnsi="Consolas"/>
-          <w:color w:val="A9B7C6"/>
-          <w:sz w:val="30"/>
-          <w:szCs w:val="30"/>
-        </w:rPr>
-        <w:br/>
-        <w:t xml:space="preserve">      COVID-19. Some other viruses, like the common cold and flu, spread more during</w:t>
-      </w:r>
-      <w:r>
-        <w:rPr>
-          <w:rFonts w:ascii="Consolas" w:hAnsi="Consolas"/>
-          <w:color w:val="A9B7C6"/>
-          <w:sz w:val="30"/>
-          <w:szCs w:val="30"/>
-        </w:rPr>
-        <w:br/>
-        <w:t xml:space="preserve">      cold weather months but that does not mean it is impossible to become sick with</w:t>
-      </w:r>
-      <w:r>
-        <w:rPr>
-          <w:rFonts w:ascii="Consolas" w:hAnsi="Consolas"/>
-          <w:color w:val="A9B7C6"/>
-          <w:sz w:val="30"/>
-          <w:szCs w:val="30"/>
-        </w:rPr>
-        <w:br/>
-        <w:t xml:space="preserve">      these viruses during other months.  At this time, it is not known whether the</w:t>
-      </w:r>
-      <w:r>
-        <w:rPr>
-          <w:rFonts w:ascii="Consolas" w:hAnsi="Consolas"/>
-          <w:color w:val="A9B7C6"/>
-          <w:sz w:val="30"/>
-          <w:szCs w:val="30"/>
-        </w:rPr>
-        <w:br/>
-        <w:t xml:space="preserve">      spread of COVID-19 will decrease when </w:t>
+        <w:t>: Older adults and people of any age who have serious underlying medical conditions</w:t>
+      </w:r>
+      <w:r>
+        <w:rPr>
+          <w:rFonts w:ascii="Consolas" w:hAnsi="Consolas"/>
+          <w:color w:val="A9B7C6"/>
+          <w:sz w:val="30"/>
+          <w:szCs w:val="30"/>
+        </w:rPr>
+        <w:br/>
+        <w:t xml:space="preserve">      may be at higher risk for more serious complications from COVID-19. These people</w:t>
+      </w:r>
+      <w:r>
+        <w:rPr>
+          <w:rFonts w:ascii="Consolas" w:hAnsi="Consolas"/>
+          <w:color w:val="A9B7C6"/>
+          <w:sz w:val="30"/>
+          <w:szCs w:val="30"/>
+        </w:rPr>
+        <w:br/>
+        <w:t xml:space="preserve">      who may be at higher risk of getting very sick from this illness, includes;</w:t>
+      </w:r>
+      <w:r>
+        <w:rPr>
+          <w:rFonts w:ascii="Consolas" w:hAnsi="Consolas"/>
+          <w:color w:val="A9B7C6"/>
+          <w:sz w:val="30"/>
+          <w:szCs w:val="30"/>
+        </w:rPr>
+        <w:br/>
+        <w:t xml:space="preserve">      Older adults, People who have serious underlying medical conditions like...</w:t>
+      </w:r>
+      <w:r>
+        <w:rPr>
+          <w:rFonts w:ascii="Consolas" w:hAnsi="Consolas"/>
+          <w:color w:val="A9B7C6"/>
+          <w:sz w:val="30"/>
+          <w:szCs w:val="30"/>
+        </w:rPr>
+        <w:br/>
+        <w:t xml:space="preserve">      Heart disease, Diabetes, Lung disease,</w:t>
+      </w:r>
+      <w:r>
+        <w:rPr>
+          <w:rFonts w:ascii="Consolas" w:hAnsi="Consolas"/>
+          <w:color w:val="A9B7C6"/>
+          <w:sz w:val="30"/>
+          <w:szCs w:val="30"/>
+        </w:rPr>
+        <w:br/>
+      </w:r>
+      <w:r>
+        <w:rPr>
+          <w:rFonts w:ascii="Consolas" w:hAnsi="Consolas"/>
+          <w:color w:val="CC7832"/>
+          <w:sz w:val="30"/>
+          <w:szCs w:val="30"/>
+        </w:rPr>
+        <w:t>actions</w:t>
+      </w:r>
+      <w:r>
+        <w:rPr>
+          <w:rFonts w:ascii="Consolas" w:hAnsi="Consolas"/>
+          <w:color w:val="A9B7C6"/>
+          <w:sz w:val="30"/>
+          <w:szCs w:val="30"/>
+        </w:rPr>
+        <w:t>:</w:t>
+      </w:r>
+      <w:r>
+        <w:rPr>
+          <w:rFonts w:ascii="Consolas" w:hAnsi="Consolas"/>
+          <w:color w:val="A9B7C6"/>
+          <w:sz w:val="30"/>
+          <w:szCs w:val="30"/>
+        </w:rPr>
+        <w:br/>
+        <w:t xml:space="preserve">- </w:t>
+      </w:r>
+      <w:proofErr w:type="spellStart"/>
+      <w:r>
+        <w:rPr>
+          <w:rFonts w:ascii="Consolas" w:hAnsi="Consolas"/>
+          <w:color w:val="A9B7C6"/>
+          <w:sz w:val="30"/>
+          <w:szCs w:val="30"/>
+        </w:rPr>
+        <w:t>utter_greet</w:t>
+      </w:r>
+      <w:proofErr w:type="spellEnd"/>
+      <w:r>
+        <w:rPr>
+          <w:rFonts w:ascii="Consolas" w:hAnsi="Consolas"/>
+          <w:color w:val="A9B7C6"/>
+          <w:sz w:val="30"/>
+          <w:szCs w:val="30"/>
+        </w:rPr>
+        <w:br/>
       </w:r>
       <w:r>
         <w:rPr>
@@ -3909,182 +4114,6 @@
           <w:szCs w:val="30"/>
         </w:rPr>
         <w:lastRenderedPageBreak/>
-        <w:t>weather becomes warmer.  There is much</w:t>
-      </w:r>
-      <w:r>
-        <w:rPr>
-          <w:rFonts w:ascii="Consolas" w:hAnsi="Consolas"/>
-          <w:color w:val="A9B7C6"/>
-          <w:sz w:val="30"/>
-          <w:szCs w:val="30"/>
-        </w:rPr>
-        <w:br/>
-        <w:t xml:space="preserve">      more to learn about the transmissibility, severity, and other features associated</w:t>
-      </w:r>
-      <w:r>
-        <w:rPr>
-          <w:rFonts w:ascii="Consolas" w:hAnsi="Consolas"/>
-          <w:color w:val="A9B7C6"/>
-          <w:sz w:val="30"/>
-          <w:szCs w:val="30"/>
-        </w:rPr>
-        <w:br/>
-        <w:t xml:space="preserve">      with COVID-19 and investigations are ongoing.</w:t>
-      </w:r>
-      <w:r>
-        <w:rPr>
-          <w:rFonts w:ascii="Consolas" w:hAnsi="Consolas"/>
-          <w:color w:val="A9B7C6"/>
-          <w:sz w:val="30"/>
-          <w:szCs w:val="30"/>
-        </w:rPr>
-        <w:br/>
-        <w:t xml:space="preserve">  </w:t>
-      </w:r>
-      <w:proofErr w:type="spellStart"/>
-      <w:r>
-        <w:rPr>
-          <w:rFonts w:ascii="Consolas" w:hAnsi="Consolas"/>
-          <w:color w:val="CC7832"/>
-          <w:sz w:val="30"/>
-          <w:szCs w:val="30"/>
-        </w:rPr>
-        <w:t>utter_high_risk</w:t>
-      </w:r>
-      <w:proofErr w:type="spellEnd"/>
-      <w:r>
-        <w:rPr>
-          <w:rFonts w:ascii="Consolas" w:hAnsi="Consolas"/>
-          <w:color w:val="A9B7C6"/>
-          <w:sz w:val="30"/>
-          <w:szCs w:val="30"/>
-        </w:rPr>
-        <w:t>:</w:t>
-      </w:r>
-      <w:r>
-        <w:rPr>
-          <w:rFonts w:ascii="Consolas" w:hAnsi="Consolas"/>
-          <w:color w:val="A9B7C6"/>
-          <w:sz w:val="30"/>
-          <w:szCs w:val="30"/>
-        </w:rPr>
-        <w:br/>
-        <w:t xml:space="preserve">  - </w:t>
-      </w:r>
-      <w:r>
-        <w:rPr>
-          <w:rFonts w:ascii="Consolas" w:hAnsi="Consolas"/>
-          <w:color w:val="CC7832"/>
-          <w:sz w:val="30"/>
-          <w:szCs w:val="30"/>
-        </w:rPr>
-        <w:t>text</w:t>
-      </w:r>
-      <w:r>
-        <w:rPr>
-          <w:rFonts w:ascii="Consolas" w:hAnsi="Consolas"/>
-          <w:color w:val="A9B7C6"/>
-          <w:sz w:val="30"/>
-          <w:szCs w:val="30"/>
-        </w:rPr>
-        <w:t>: Older adults and people of any age who have serious underlying medical conditions</w:t>
-      </w:r>
-      <w:r>
-        <w:rPr>
-          <w:rFonts w:ascii="Consolas" w:hAnsi="Consolas"/>
-          <w:color w:val="A9B7C6"/>
-          <w:sz w:val="30"/>
-          <w:szCs w:val="30"/>
-        </w:rPr>
-        <w:br/>
-        <w:t xml:space="preserve">      may be at higher risk for more serious complications from COVID-19. These people</w:t>
-      </w:r>
-      <w:r>
-        <w:rPr>
-          <w:rFonts w:ascii="Consolas" w:hAnsi="Consolas"/>
-          <w:color w:val="A9B7C6"/>
-          <w:sz w:val="30"/>
-          <w:szCs w:val="30"/>
-        </w:rPr>
-        <w:br/>
-        <w:t xml:space="preserve">      who may be at higher risk of getting very sick from this illness, includes;</w:t>
-      </w:r>
-      <w:r>
-        <w:rPr>
-          <w:rFonts w:ascii="Consolas" w:hAnsi="Consolas"/>
-          <w:color w:val="A9B7C6"/>
-          <w:sz w:val="30"/>
-          <w:szCs w:val="30"/>
-        </w:rPr>
-        <w:br/>
-        <w:t xml:space="preserve">      Older adults, People who have serious underlying medical conditions like...</w:t>
-      </w:r>
-      <w:r>
-        <w:rPr>
-          <w:rFonts w:ascii="Consolas" w:hAnsi="Consolas"/>
-          <w:color w:val="A9B7C6"/>
-          <w:sz w:val="30"/>
-          <w:szCs w:val="30"/>
-        </w:rPr>
-        <w:br/>
-        <w:t xml:space="preserve">      Heart disease, Diabetes, Lung disease,</w:t>
-      </w:r>
-      <w:r>
-        <w:rPr>
-          <w:rFonts w:ascii="Consolas" w:hAnsi="Consolas"/>
-          <w:color w:val="A9B7C6"/>
-          <w:sz w:val="30"/>
-          <w:szCs w:val="30"/>
-        </w:rPr>
-        <w:br/>
-      </w:r>
-      <w:r>
-        <w:rPr>
-          <w:rFonts w:ascii="Consolas" w:hAnsi="Consolas"/>
-          <w:color w:val="CC7832"/>
-          <w:sz w:val="30"/>
-          <w:szCs w:val="30"/>
-        </w:rPr>
-        <w:t>actions</w:t>
-      </w:r>
-      <w:r>
-        <w:rPr>
-          <w:rFonts w:ascii="Consolas" w:hAnsi="Consolas"/>
-          <w:color w:val="A9B7C6"/>
-          <w:sz w:val="30"/>
-          <w:szCs w:val="30"/>
-        </w:rPr>
-        <w:t>:</w:t>
-      </w:r>
-      <w:r>
-        <w:rPr>
-          <w:rFonts w:ascii="Consolas" w:hAnsi="Consolas"/>
-          <w:color w:val="A9B7C6"/>
-          <w:sz w:val="30"/>
-          <w:szCs w:val="30"/>
-        </w:rPr>
-        <w:br/>
-        <w:t xml:space="preserve">- </w:t>
-      </w:r>
-      <w:proofErr w:type="spellStart"/>
-      <w:r>
-        <w:rPr>
-          <w:rFonts w:ascii="Consolas" w:hAnsi="Consolas"/>
-          <w:color w:val="A9B7C6"/>
-          <w:sz w:val="30"/>
-          <w:szCs w:val="30"/>
-        </w:rPr>
-        <w:t>utter_greet</w:t>
-      </w:r>
-      <w:proofErr w:type="spellEnd"/>
-      <w:r>
-        <w:rPr>
-          <w:rFonts w:ascii="Consolas" w:hAnsi="Consolas"/>
-          <w:color w:val="A9B7C6"/>
-          <w:sz w:val="30"/>
-          <w:szCs w:val="30"/>
-        </w:rPr>
-        <w:br/>
         <w:t xml:space="preserve">- </w:t>
       </w:r>
       <w:proofErr w:type="spellStart"/>
@@ -4497,7 +4526,6 @@
           <w:sz w:val="30"/>
           <w:szCs w:val="30"/>
         </w:rPr>
-        <w:lastRenderedPageBreak/>
         <w:t>## what is corona</w:t>
       </w:r>
       <w:r>
@@ -4973,6 +5001,7 @@
         <w:rPr>
           <w:lang w:val="en-US"/>
         </w:rPr>
+        <w:lastRenderedPageBreak/>
         <w:t>After the training is completed, enter the command ‘</w:t>
       </w:r>
       <w:r>
@@ -5005,85 +5034,6 @@
             <wp:extent cx="5835535" cy="410210"/>
             <wp:effectExtent l="0" t="0" r="0" b="8890"/>
             <wp:docPr id="3" name="Picture 3"/>
-            <wp:cNvGraphicFramePr>
-              <a:graphicFrameLocks xmlns:a="http://schemas.openxmlformats.org/drawingml/2006/main" noChangeAspect="1"/>
-            </wp:cNvGraphicFramePr>
-            <a:graphic xmlns:a="http://schemas.openxmlformats.org/drawingml/2006/main">
-              <a:graphicData uri="http://schemas.openxmlformats.org/drawingml/2006/picture">
-                <pic:pic xmlns:pic="http://schemas.openxmlformats.org/drawingml/2006/picture">
-                  <pic:nvPicPr>
-                    <pic:cNvPr id="1" name=""/>
-                    <pic:cNvPicPr/>
-                  </pic:nvPicPr>
-                  <pic:blipFill>
-                    <a:blip r:embed="rId10"/>
-                    <a:stretch>
-                      <a:fillRect/>
-                    </a:stretch>
-                  </pic:blipFill>
-                  <pic:spPr>
-                    <a:xfrm>
-                      <a:off x="0" y="0"/>
-                      <a:ext cx="5851926" cy="411362"/>
-                    </a:xfrm>
-                    <a:prstGeom prst="rect">
-                      <a:avLst/>
-                    </a:prstGeom>
-                  </pic:spPr>
-                </pic:pic>
-              </a:graphicData>
-            </a:graphic>
-          </wp:inline>
-        </w:drawing>
-      </w:r>
-    </w:p>
-    <w:p>
-      <w:pPr>
-        <w:rPr>
-          <w:lang w:val="en-US"/>
-        </w:rPr>
-      </w:pPr>
-    </w:p>
-    <w:p>
-      <w:pPr>
-        <w:pStyle w:val="ListParagraph"/>
-        <w:numPr>
-          <w:ilvl w:val="0"/>
-          <w:numId w:val="7"/>
-        </w:numPr>
-        <w:rPr>
-          <w:lang w:val="en-US"/>
-        </w:rPr>
-      </w:pPr>
-      <w:r>
-        <w:rPr>
-          <w:lang w:val="en-US"/>
-        </w:rPr>
-        <w:t xml:space="preserve">Copy this URL in your web browser and you’ll see the </w:t>
-      </w:r>
-      <w:r>
-        <w:rPr>
-          <w:lang w:val="en-US"/>
-        </w:rPr>
-        <w:t>web UI for your chatbot:</w:t>
-      </w:r>
-    </w:p>
-    <w:p>
-      <w:pPr>
-        <w:rPr>
-          <w:lang w:val="en-US"/>
-        </w:rPr>
-      </w:pPr>
-      <w:r>
-        <w:rPr>
-          <w:noProof/>
-        </w:rPr>
-        <w:lastRenderedPageBreak/>
-        <w:drawing>
-          <wp:inline distT="0" distB="0" distL="0" distR="0" wp14:anchorId="7EBC75BA" wp14:editId="09A64978">
-            <wp:extent cx="5092496" cy="4555375"/>
-            <wp:effectExtent l="0" t="0" r="0" b="0"/>
-            <wp:docPr id="4" name="Picture 4"/>
             <wp:cNvGraphicFramePr>
               <a:graphicFrameLocks xmlns:a="http://schemas.openxmlformats.org/drawingml/2006/main" noChangeAspect="1"/>
             </wp:cNvGraphicFramePr>
@@ -5103,6 +5053,84 @@
                   <pic:spPr>
                     <a:xfrm>
                       <a:off x="0" y="0"/>
+                      <a:ext cx="5851926" cy="411362"/>
+                    </a:xfrm>
+                    <a:prstGeom prst="rect">
+                      <a:avLst/>
+                    </a:prstGeom>
+                  </pic:spPr>
+                </pic:pic>
+              </a:graphicData>
+            </a:graphic>
+          </wp:inline>
+        </w:drawing>
+      </w:r>
+    </w:p>
+    <w:p>
+      <w:pPr>
+        <w:rPr>
+          <w:lang w:val="en-US"/>
+        </w:rPr>
+      </w:pPr>
+    </w:p>
+    <w:p>
+      <w:pPr>
+        <w:pStyle w:val="ListParagraph"/>
+        <w:numPr>
+          <w:ilvl w:val="0"/>
+          <w:numId w:val="7"/>
+        </w:numPr>
+        <w:rPr>
+          <w:lang w:val="en-US"/>
+        </w:rPr>
+      </w:pPr>
+      <w:r>
+        <w:rPr>
+          <w:lang w:val="en-US"/>
+        </w:rPr>
+        <w:t xml:space="preserve">Copy this URL in your web browser and you’ll see the </w:t>
+      </w:r>
+      <w:r>
+        <w:rPr>
+          <w:lang w:val="en-US"/>
+        </w:rPr>
+        <w:t>web UI for your chatbot:</w:t>
+      </w:r>
+    </w:p>
+    <w:p>
+      <w:pPr>
+        <w:rPr>
+          <w:lang w:val="en-US"/>
+        </w:rPr>
+      </w:pPr>
+      <w:r>
+        <w:rPr>
+          <w:noProof/>
+        </w:rPr>
+        <w:drawing>
+          <wp:inline distT="0" distB="0" distL="0" distR="0" wp14:anchorId="7EBC75BA" wp14:editId="09A64978">
+            <wp:extent cx="5092496" cy="4555375"/>
+            <wp:effectExtent l="0" t="0" r="0" b="0"/>
+            <wp:docPr id="4" name="Picture 4"/>
+            <wp:cNvGraphicFramePr>
+              <a:graphicFrameLocks xmlns:a="http://schemas.openxmlformats.org/drawingml/2006/main" noChangeAspect="1"/>
+            </wp:cNvGraphicFramePr>
+            <a:graphic xmlns:a="http://schemas.openxmlformats.org/drawingml/2006/main">
+              <a:graphicData uri="http://schemas.openxmlformats.org/drawingml/2006/picture">
+                <pic:pic xmlns:pic="http://schemas.openxmlformats.org/drawingml/2006/picture">
+                  <pic:nvPicPr>
+                    <pic:cNvPr id="1" name=""/>
+                    <pic:cNvPicPr/>
+                  </pic:nvPicPr>
+                  <pic:blipFill>
+                    <a:blip r:embed="rId12"/>
+                    <a:stretch>
+                      <a:fillRect/>
+                    </a:stretch>
+                  </pic:blipFill>
+                  <pic:spPr>
+                    <a:xfrm>
+                      <a:off x="0" y="0"/>
                       <a:ext cx="5103888" cy="4565565"/>
                     </a:xfrm>
                     <a:prstGeom prst="rect">
@@ -5203,7 +5231,7 @@
         </w:rPr>
         <w:t xml:space="preserve"> </w:t>
       </w:r>
-      <w:hyperlink r:id="rId12" w:history="1">
+      <w:hyperlink r:id="rId13" w:history="1">
         <w:r>
           <w:rPr>
             <w:rStyle w:val="Hyperlink"/>
@@ -5291,472 +5319,12 @@
         <w:rPr>
           <w:noProof/>
         </w:rPr>
+        <w:lastRenderedPageBreak/>
         <w:drawing>
           <wp:inline distT="0" distB="0" distL="0" distR="0" wp14:anchorId="2813EF8E" wp14:editId="38505E05">
             <wp:extent cx="5245331" cy="2193787"/>
             <wp:effectExtent l="0" t="0" r="0" b="0"/>
             <wp:docPr id="5" name="Picture 5"/>
-            <wp:cNvGraphicFramePr>
-              <a:graphicFrameLocks xmlns:a="http://schemas.openxmlformats.org/drawingml/2006/main" noChangeAspect="1"/>
-            </wp:cNvGraphicFramePr>
-            <a:graphic xmlns:a="http://schemas.openxmlformats.org/drawingml/2006/main">
-              <a:graphicData uri="http://schemas.openxmlformats.org/drawingml/2006/picture">
-                <pic:pic xmlns:pic="http://schemas.openxmlformats.org/drawingml/2006/picture">
-                  <pic:nvPicPr>
-                    <pic:cNvPr id="1" name=""/>
-                    <pic:cNvPicPr/>
-                  </pic:nvPicPr>
-                  <pic:blipFill>
-                    <a:blip r:embed="rId13"/>
-                    <a:stretch>
-                      <a:fillRect/>
-                    </a:stretch>
-                  </pic:blipFill>
-                  <pic:spPr>
-                    <a:xfrm>
-                      <a:off x="0" y="0"/>
-                      <a:ext cx="5261541" cy="2200567"/>
-                    </a:xfrm>
-                    <a:prstGeom prst="rect">
-                      <a:avLst/>
-                    </a:prstGeom>
-                  </pic:spPr>
-                </pic:pic>
-              </a:graphicData>
-            </a:graphic>
-          </wp:inline>
-        </w:drawing>
-      </w:r>
-    </w:p>
-    <w:p>
-      <w:pPr>
-        <w:pStyle w:val="ListParagraph"/>
-        <w:numPr>
-          <w:ilvl w:val="0"/>
-          <w:numId w:val="4"/>
-        </w:numPr>
-        <w:rPr>
-          <w:lang w:val="en-US"/>
-        </w:rPr>
-      </w:pPr>
-      <w:r>
-        <w:rPr>
-          <w:lang w:val="en-US"/>
-        </w:rPr>
-        <w:t xml:space="preserve">Then go to telegram and create your own bot using </w:t>
-      </w:r>
-      <w:proofErr w:type="spellStart"/>
-      <w:r>
-        <w:rPr>
-          <w:lang w:val="en-US"/>
-        </w:rPr>
-        <w:t>Botfather</w:t>
-      </w:r>
-      <w:proofErr w:type="spellEnd"/>
-      <w:r>
-        <w:rPr>
-          <w:lang w:val="en-US"/>
-        </w:rPr>
-        <w:t>:</w:t>
-      </w:r>
-    </w:p>
-    <w:p>
-      <w:pPr>
-        <w:pStyle w:val="ListParagraph"/>
-        <w:numPr>
-          <w:ilvl w:val="0"/>
-          <w:numId w:val="6"/>
-        </w:numPr>
-      </w:pPr>
-      <w:r>
-        <w:t xml:space="preserve">Open the telegram app and search for </w:t>
-      </w:r>
-      <w:proofErr w:type="spellStart"/>
-      <w:r>
-        <w:t>botfather</w:t>
-      </w:r>
-      <w:proofErr w:type="spellEnd"/>
-      <w:r>
-        <w:t>(it is an inbuilt bot used to create other bots)</w:t>
-      </w:r>
-    </w:p>
-    <w:p>
-      <w:pPr>
-        <w:pStyle w:val="ListParagraph"/>
-        <w:numPr>
-          <w:ilvl w:val="0"/>
-          <w:numId w:val="6"/>
-        </w:numPr>
-      </w:pPr>
-      <w:r>
-        <w:t xml:space="preserve">Start a conversation with </w:t>
-      </w:r>
-      <w:proofErr w:type="spellStart"/>
-      <w:r>
-        <w:t>botfather</w:t>
-      </w:r>
-      <w:proofErr w:type="spellEnd"/>
-      <w:r>
-        <w:t xml:space="preserve"> and enter </w:t>
-      </w:r>
-      <w:r>
-        <w:rPr>
-          <w:color w:val="2F5496" w:themeColor="accent1" w:themeShade="BF"/>
-        </w:rPr>
-        <w:t>/</w:t>
-      </w:r>
-      <w:proofErr w:type="spellStart"/>
-      <w:r>
-        <w:rPr>
-          <w:color w:val="2F5496" w:themeColor="accent1" w:themeShade="BF"/>
-        </w:rPr>
-        <w:t>newbot</w:t>
-      </w:r>
-      <w:proofErr w:type="spellEnd"/>
-      <w:r>
-        <w:rPr>
-          <w:color w:val="2F5496" w:themeColor="accent1" w:themeShade="BF"/>
-        </w:rPr>
-        <w:t xml:space="preserve"> </w:t>
-      </w:r>
-      <w:r>
-        <w:t xml:space="preserve">to create a </w:t>
-      </w:r>
-      <w:proofErr w:type="spellStart"/>
-      <w:r>
-        <w:t>newbot</w:t>
-      </w:r>
-      <w:proofErr w:type="spellEnd"/>
-      <w:r>
-        <w:t>.</w:t>
-      </w:r>
-    </w:p>
-    <w:p>
-      <w:pPr>
-        <w:pStyle w:val="ListParagraph"/>
-        <w:numPr>
-          <w:ilvl w:val="0"/>
-          <w:numId w:val="6"/>
-        </w:numPr>
-      </w:pPr>
-      <w:r>
-        <w:lastRenderedPageBreak/>
-        <w:t>Give a name to your bot</w:t>
-      </w:r>
-    </w:p>
-    <w:p>
-      <w:pPr>
-        <w:pStyle w:val="ListParagraph"/>
-        <w:numPr>
-          <w:ilvl w:val="0"/>
-          <w:numId w:val="6"/>
-        </w:numPr>
-      </w:pPr>
-      <w:r>
-        <w:t>Give a username to your bot, which must end in _</w:t>
-      </w:r>
-      <w:proofErr w:type="spellStart"/>
-      <w:r>
-        <w:t>bot.This</w:t>
-      </w:r>
-      <w:proofErr w:type="spellEnd"/>
-      <w:r>
-        <w:t xml:space="preserve"> generates an access token.</w:t>
-      </w:r>
-    </w:p>
-    <w:p>
-      <w:pPr>
-        <w:pStyle w:val="ListParagraph"/>
-      </w:pPr>
-    </w:p>
-    <w:p>
-      <w:pPr>
-        <w:pStyle w:val="ListParagraph"/>
-        <w:numPr>
-          <w:ilvl w:val="0"/>
-          <w:numId w:val="4"/>
-        </w:numPr>
-      </w:pPr>
-      <w:r>
-        <w:t>Open ‘</w:t>
-      </w:r>
-      <w:proofErr w:type="spellStart"/>
-      <w:r>
-        <w:t>credentials.yml</w:t>
-      </w:r>
-      <w:proofErr w:type="spellEnd"/>
-      <w:r>
-        <w:t>’ and enter:</w:t>
-      </w:r>
-    </w:p>
-    <w:p>
-      <w:pPr>
-        <w:pStyle w:val="ListParagraph"/>
-        <w:rPr>
-          <w:rStyle w:val="p"/>
-          <w:rFonts w:ascii="Consolas" w:hAnsi="Consolas"/>
-          <w:color w:val="617287"/>
-        </w:rPr>
-      </w:pPr>
-      <w:r>
-        <w:rPr>
-          <w:rStyle w:val="l"/>
-          <w:rFonts w:ascii="Consolas" w:hAnsi="Consolas"/>
-          <w:color w:val="617287"/>
-        </w:rPr>
-        <w:t>telegram</w:t>
-      </w:r>
-      <w:r>
-        <w:rPr>
-          <w:rStyle w:val="p"/>
-          <w:rFonts w:ascii="Consolas" w:hAnsi="Consolas"/>
-          <w:color w:val="617287"/>
-        </w:rPr>
-        <w:t>:</w:t>
-      </w:r>
-    </w:p>
-    <w:p>
-      <w:pPr>
-        <w:pStyle w:val="ListParagraph"/>
-        <w:rPr>
-          <w:rStyle w:val="s"/>
-          <w:rFonts w:ascii="Consolas" w:hAnsi="Consolas"/>
-          <w:color w:val="4070A0"/>
-        </w:rPr>
-      </w:pPr>
-      <w:proofErr w:type="spellStart"/>
-      <w:r>
-        <w:rPr>
-          <w:rStyle w:val="l"/>
-          <w:rFonts w:ascii="Consolas" w:hAnsi="Consolas"/>
-          <w:color w:val="617287"/>
-        </w:rPr>
-        <w:t>access_token</w:t>
-      </w:r>
-      <w:proofErr w:type="spellEnd"/>
-      <w:r>
-        <w:rPr>
-          <w:rStyle w:val="p"/>
-          <w:rFonts w:ascii="Consolas" w:hAnsi="Consolas"/>
-          <w:color w:val="617287"/>
-        </w:rPr>
-        <w:t>:</w:t>
-      </w:r>
-      <w:r>
-        <w:rPr>
-          <w:rFonts w:ascii="Consolas" w:hAnsi="Consolas"/>
-          <w:color w:val="617287"/>
-        </w:rPr>
-        <w:t xml:space="preserve"> </w:t>
-      </w:r>
-      <w:r>
-        <w:rPr>
-          <w:rStyle w:val="s"/>
-          <w:rFonts w:ascii="Consolas" w:hAnsi="Consolas"/>
-          <w:color w:val="4070A0"/>
-        </w:rPr>
-        <w:t>"</w:t>
-      </w:r>
-      <w:r>
-        <w:rPr>
-          <w:rStyle w:val="s"/>
-          <w:rFonts w:ascii="Consolas" w:hAnsi="Consolas"/>
-          <w:color w:val="4070A0"/>
-        </w:rPr>
-        <w:t>obtained from telegram</w:t>
-      </w:r>
-      <w:r>
-        <w:rPr>
-          <w:rStyle w:val="s"/>
-          <w:rFonts w:ascii="Consolas" w:hAnsi="Consolas"/>
-          <w:color w:val="4070A0"/>
-        </w:rPr>
-        <w:t>"</w:t>
-      </w:r>
-    </w:p>
-    <w:p>
-      <w:pPr>
-        <w:pStyle w:val="ListParagraph"/>
-        <w:rPr>
-          <w:rStyle w:val="s"/>
-          <w:rFonts w:ascii="Consolas" w:hAnsi="Consolas"/>
-          <w:color w:val="4070A0"/>
-        </w:rPr>
-      </w:pPr>
-      <w:r>
-        <w:rPr>
-          <w:rStyle w:val="l"/>
-          <w:rFonts w:ascii="Consolas" w:hAnsi="Consolas"/>
-          <w:color w:val="617287"/>
-        </w:rPr>
-        <w:t>verify</w:t>
-      </w:r>
-      <w:r>
-        <w:rPr>
-          <w:rStyle w:val="p"/>
-          <w:rFonts w:ascii="Consolas" w:hAnsi="Consolas"/>
-          <w:color w:val="617287"/>
-        </w:rPr>
-        <w:t>:</w:t>
-      </w:r>
-      <w:r>
-        <w:rPr>
-          <w:rFonts w:ascii="Consolas" w:hAnsi="Consolas"/>
-          <w:color w:val="617287"/>
-        </w:rPr>
-        <w:t xml:space="preserve"> </w:t>
-      </w:r>
-      <w:r>
-        <w:rPr>
-          <w:rStyle w:val="s"/>
-          <w:rFonts w:ascii="Consolas" w:hAnsi="Consolas"/>
-          <w:color w:val="4070A0"/>
-        </w:rPr>
-        <w:t>"</w:t>
-      </w:r>
-      <w:r>
-        <w:rPr>
-          <w:rStyle w:val="s"/>
-          <w:rFonts w:ascii="Consolas" w:hAnsi="Consolas"/>
-          <w:color w:val="4070A0"/>
-        </w:rPr>
-        <w:t>your bot username</w:t>
-      </w:r>
-      <w:r>
-        <w:rPr>
-          <w:rStyle w:val="s"/>
-          <w:rFonts w:ascii="Consolas" w:hAnsi="Consolas"/>
-          <w:color w:val="4070A0"/>
-        </w:rPr>
-        <w:t>"</w:t>
-      </w:r>
-    </w:p>
-    <w:p>
-      <w:pPr>
-        <w:pStyle w:val="ListParagraph"/>
-      </w:pPr>
-      <w:proofErr w:type="spellStart"/>
-      <w:r>
-        <w:rPr>
-          <w:rStyle w:val="l"/>
-          <w:rFonts w:ascii="Consolas" w:hAnsi="Consolas"/>
-          <w:color w:val="617287"/>
-        </w:rPr>
-        <w:t>webhook_url</w:t>
-      </w:r>
-      <w:proofErr w:type="spellEnd"/>
-      <w:r>
-        <w:rPr>
-          <w:rStyle w:val="p"/>
-          <w:rFonts w:ascii="Consolas" w:hAnsi="Consolas"/>
-          <w:color w:val="617287"/>
-        </w:rPr>
-        <w:t>:</w:t>
-      </w:r>
-      <w:r>
-        <w:rPr>
-          <w:rFonts w:ascii="Consolas" w:hAnsi="Consolas"/>
-          <w:color w:val="617287"/>
-        </w:rPr>
-        <w:t xml:space="preserve"> </w:t>
-      </w:r>
-      <w:r>
-        <w:rPr>
-          <w:rStyle w:val="s"/>
-          <w:rFonts w:ascii="Consolas" w:hAnsi="Consolas"/>
-          <w:color w:val="4070A0"/>
-        </w:rPr>
-        <w:t>"https:/</w:t>
-      </w:r>
-      <w:r>
-        <w:rPr>
-          <w:rStyle w:val="s"/>
-          <w:rFonts w:ascii="Consolas" w:hAnsi="Consolas"/>
-          <w:color w:val="4070A0"/>
-        </w:rPr>
-        <w:t>/&lt;</w:t>
-      </w:r>
-      <w:proofErr w:type="spellStart"/>
-      <w:r>
-        <w:rPr>
-          <w:rStyle w:val="s"/>
-          <w:rFonts w:ascii="Consolas" w:hAnsi="Consolas"/>
-          <w:color w:val="4070A0"/>
-        </w:rPr>
-        <w:t>ngrokurl</w:t>
-      </w:r>
-      <w:proofErr w:type="spellEnd"/>
-      <w:r>
-        <w:rPr>
-          <w:rStyle w:val="s"/>
-          <w:rFonts w:ascii="Consolas" w:hAnsi="Consolas"/>
-          <w:color w:val="4070A0"/>
-        </w:rPr>
-        <w:t>&gt;</w:t>
-      </w:r>
-      <w:r>
-        <w:rPr>
-          <w:rStyle w:val="s"/>
-          <w:rFonts w:ascii="Consolas" w:hAnsi="Consolas"/>
-          <w:color w:val="4070A0"/>
-        </w:rPr>
-        <w:t>/webhooks/telegram/webhook"</w:t>
-      </w:r>
-    </w:p>
-    <w:p>
-      <w:pPr>
-        <w:pStyle w:val="ListParagraph"/>
-      </w:pPr>
-    </w:p>
-    <w:p>
-      <w:pPr>
-        <w:pStyle w:val="ListParagraph"/>
-        <w:numPr>
-          <w:ilvl w:val="0"/>
-          <w:numId w:val="4"/>
-        </w:numPr>
-      </w:pPr>
-      <w:r>
-        <w:t>Go to terminal and enter the command ‘rasa run’</w:t>
-      </w:r>
-    </w:p>
-    <w:p>
-      <w:pPr>
-        <w:pStyle w:val="ListParagraph"/>
-        <w:numPr>
-          <w:ilvl w:val="0"/>
-          <w:numId w:val="4"/>
-        </w:numPr>
-      </w:pPr>
-      <w:r>
-        <w:t>Open one more terminal and run the command ‘rasa run actions’</w:t>
-      </w:r>
-    </w:p>
-    <w:p>
-      <w:pPr>
-        <w:pStyle w:val="ListParagraph"/>
-        <w:numPr>
-          <w:ilvl w:val="0"/>
-          <w:numId w:val="4"/>
-        </w:numPr>
-      </w:pPr>
-      <w:r>
-        <w:t>Now, you can chat with your bot from Telegram.</w:t>
-      </w:r>
-    </w:p>
-    <w:p>
-      <w:pPr>
-        <w:pStyle w:val="ListParagraph"/>
-      </w:pPr>
-      <w:r>
-        <w:rPr>
-          <w:noProof/>
-        </w:rPr>
-        <w:drawing>
-          <wp:inline distT="0" distB="0" distL="0" distR="0" wp14:anchorId="74ADAAEF" wp14:editId="39AE904A">
-            <wp:extent cx="5256165" cy="4023360"/>
-            <wp:effectExtent l="0" t="0" r="1905" b="0"/>
-            <wp:docPr id="6" name="Picture 6"/>
             <wp:cNvGraphicFramePr>
               <a:graphicFrameLocks xmlns:a="http://schemas.openxmlformats.org/drawingml/2006/main" noChangeAspect="1"/>
             </wp:cNvGraphicFramePr>
@@ -5776,6 +5344,435 @@
                   <pic:spPr>
                     <a:xfrm>
                       <a:off x="0" y="0"/>
+                      <a:ext cx="5261541" cy="2200567"/>
+                    </a:xfrm>
+                    <a:prstGeom prst="rect">
+                      <a:avLst/>
+                    </a:prstGeom>
+                  </pic:spPr>
+                </pic:pic>
+              </a:graphicData>
+            </a:graphic>
+          </wp:inline>
+        </w:drawing>
+      </w:r>
+    </w:p>
+    <w:p>
+      <w:pPr>
+        <w:pStyle w:val="ListParagraph"/>
+        <w:numPr>
+          <w:ilvl w:val="0"/>
+          <w:numId w:val="4"/>
+        </w:numPr>
+        <w:rPr>
+          <w:lang w:val="en-US"/>
+        </w:rPr>
+      </w:pPr>
+      <w:r>
+        <w:rPr>
+          <w:lang w:val="en-US"/>
+        </w:rPr>
+        <w:t xml:space="preserve">Then go to telegram and create your own bot using </w:t>
+      </w:r>
+      <w:proofErr w:type="spellStart"/>
+      <w:r>
+        <w:rPr>
+          <w:lang w:val="en-US"/>
+        </w:rPr>
+        <w:t>Botfather</w:t>
+      </w:r>
+      <w:proofErr w:type="spellEnd"/>
+      <w:r>
+        <w:rPr>
+          <w:lang w:val="en-US"/>
+        </w:rPr>
+        <w:t>:</w:t>
+      </w:r>
+    </w:p>
+    <w:p>
+      <w:pPr>
+        <w:pStyle w:val="ListParagraph"/>
+        <w:numPr>
+          <w:ilvl w:val="0"/>
+          <w:numId w:val="6"/>
+        </w:numPr>
+      </w:pPr>
+      <w:r>
+        <w:t xml:space="preserve">Open the telegram app and search for </w:t>
+      </w:r>
+      <w:proofErr w:type="spellStart"/>
+      <w:r>
+        <w:t>botfather</w:t>
+      </w:r>
+      <w:proofErr w:type="spellEnd"/>
+      <w:r>
+        <w:t>(it is an inbuilt bot used to create other bots)</w:t>
+      </w:r>
+    </w:p>
+    <w:p>
+      <w:pPr>
+        <w:pStyle w:val="ListParagraph"/>
+        <w:numPr>
+          <w:ilvl w:val="0"/>
+          <w:numId w:val="6"/>
+        </w:numPr>
+      </w:pPr>
+      <w:r>
+        <w:t xml:space="preserve">Start a conversation with </w:t>
+      </w:r>
+      <w:proofErr w:type="spellStart"/>
+      <w:r>
+        <w:t>botfather</w:t>
+      </w:r>
+      <w:proofErr w:type="spellEnd"/>
+      <w:r>
+        <w:t xml:space="preserve"> and enter </w:t>
+      </w:r>
+      <w:r>
+        <w:rPr>
+          <w:color w:val="2F5496" w:themeColor="accent1" w:themeShade="BF"/>
+        </w:rPr>
+        <w:t>/</w:t>
+      </w:r>
+      <w:proofErr w:type="spellStart"/>
+      <w:r>
+        <w:rPr>
+          <w:color w:val="2F5496" w:themeColor="accent1" w:themeShade="BF"/>
+        </w:rPr>
+        <w:t>newbot</w:t>
+      </w:r>
+      <w:proofErr w:type="spellEnd"/>
+      <w:r>
+        <w:rPr>
+          <w:color w:val="2F5496" w:themeColor="accent1" w:themeShade="BF"/>
+        </w:rPr>
+        <w:t xml:space="preserve"> </w:t>
+      </w:r>
+      <w:r>
+        <w:t xml:space="preserve">to create a </w:t>
+      </w:r>
+      <w:proofErr w:type="spellStart"/>
+      <w:r>
+        <w:t>newbot</w:t>
+      </w:r>
+      <w:proofErr w:type="spellEnd"/>
+      <w:r>
+        <w:t>.</w:t>
+      </w:r>
+    </w:p>
+    <w:p>
+      <w:pPr>
+        <w:pStyle w:val="ListParagraph"/>
+        <w:numPr>
+          <w:ilvl w:val="0"/>
+          <w:numId w:val="6"/>
+        </w:numPr>
+      </w:pPr>
+      <w:r>
+        <w:t>Give a name to your bot</w:t>
+      </w:r>
+    </w:p>
+    <w:p>
+      <w:pPr>
+        <w:pStyle w:val="ListParagraph"/>
+        <w:numPr>
+          <w:ilvl w:val="0"/>
+          <w:numId w:val="6"/>
+        </w:numPr>
+      </w:pPr>
+      <w:r>
+        <w:t>Give a username to your bot, which must end in _</w:t>
+      </w:r>
+      <w:proofErr w:type="spellStart"/>
+      <w:r>
+        <w:t>bot.This</w:t>
+      </w:r>
+      <w:proofErr w:type="spellEnd"/>
+      <w:r>
+        <w:t xml:space="preserve"> generates an access token.</w:t>
+      </w:r>
+    </w:p>
+    <w:p>
+      <w:pPr>
+        <w:pStyle w:val="ListParagraph"/>
+      </w:pPr>
+    </w:p>
+    <w:p>
+      <w:pPr>
+        <w:pStyle w:val="ListParagraph"/>
+        <w:numPr>
+          <w:ilvl w:val="0"/>
+          <w:numId w:val="4"/>
+        </w:numPr>
+      </w:pPr>
+      <w:r>
+        <w:t>Open ‘</w:t>
+      </w:r>
+      <w:proofErr w:type="spellStart"/>
+      <w:r>
+        <w:t>credentials.yml</w:t>
+      </w:r>
+      <w:proofErr w:type="spellEnd"/>
+      <w:r>
+        <w:t>’ and enter:</w:t>
+      </w:r>
+    </w:p>
+    <w:p>
+      <w:pPr>
+        <w:pStyle w:val="ListParagraph"/>
+        <w:rPr>
+          <w:rStyle w:val="p"/>
+          <w:rFonts w:ascii="Consolas" w:hAnsi="Consolas"/>
+          <w:color w:val="617287"/>
+        </w:rPr>
+      </w:pPr>
+      <w:r>
+        <w:rPr>
+          <w:rStyle w:val="l"/>
+          <w:rFonts w:ascii="Consolas" w:hAnsi="Consolas"/>
+          <w:color w:val="617287"/>
+        </w:rPr>
+        <w:t>telegram</w:t>
+      </w:r>
+      <w:r>
+        <w:rPr>
+          <w:rStyle w:val="p"/>
+          <w:rFonts w:ascii="Consolas" w:hAnsi="Consolas"/>
+          <w:color w:val="617287"/>
+        </w:rPr>
+        <w:t>:</w:t>
+      </w:r>
+    </w:p>
+    <w:p>
+      <w:pPr>
+        <w:pStyle w:val="ListParagraph"/>
+        <w:rPr>
+          <w:rStyle w:val="s"/>
+          <w:rFonts w:ascii="Consolas" w:hAnsi="Consolas"/>
+          <w:color w:val="4070A0"/>
+        </w:rPr>
+      </w:pPr>
+      <w:proofErr w:type="spellStart"/>
+      <w:r>
+        <w:rPr>
+          <w:rStyle w:val="l"/>
+          <w:rFonts w:ascii="Consolas" w:hAnsi="Consolas"/>
+          <w:color w:val="617287"/>
+        </w:rPr>
+        <w:t>access_token</w:t>
+      </w:r>
+      <w:proofErr w:type="spellEnd"/>
+      <w:r>
+        <w:rPr>
+          <w:rStyle w:val="p"/>
+          <w:rFonts w:ascii="Consolas" w:hAnsi="Consolas"/>
+          <w:color w:val="617287"/>
+        </w:rPr>
+        <w:t>:</w:t>
+      </w:r>
+      <w:r>
+        <w:rPr>
+          <w:rFonts w:ascii="Consolas" w:hAnsi="Consolas"/>
+          <w:color w:val="617287"/>
+        </w:rPr>
+        <w:t xml:space="preserve"> </w:t>
+      </w:r>
+      <w:r>
+        <w:rPr>
+          <w:rStyle w:val="s"/>
+          <w:rFonts w:ascii="Consolas" w:hAnsi="Consolas"/>
+          <w:color w:val="4070A0"/>
+        </w:rPr>
+        <w:t>"obtained from telegram"</w:t>
+      </w:r>
+    </w:p>
+    <w:p>
+      <w:pPr>
+        <w:pStyle w:val="ListParagraph"/>
+        <w:rPr>
+          <w:rStyle w:val="s"/>
+          <w:rFonts w:ascii="Consolas" w:hAnsi="Consolas"/>
+          <w:color w:val="4070A0"/>
+        </w:rPr>
+      </w:pPr>
+      <w:r>
+        <w:rPr>
+          <w:rStyle w:val="l"/>
+          <w:rFonts w:ascii="Consolas" w:hAnsi="Consolas"/>
+          <w:color w:val="617287"/>
+        </w:rPr>
+        <w:t>verify</w:t>
+      </w:r>
+      <w:r>
+        <w:rPr>
+          <w:rStyle w:val="p"/>
+          <w:rFonts w:ascii="Consolas" w:hAnsi="Consolas"/>
+          <w:color w:val="617287"/>
+        </w:rPr>
+        <w:t>:</w:t>
+      </w:r>
+      <w:r>
+        <w:rPr>
+          <w:rFonts w:ascii="Consolas" w:hAnsi="Consolas"/>
+          <w:color w:val="617287"/>
+        </w:rPr>
+        <w:t xml:space="preserve"> </w:t>
+      </w:r>
+      <w:r>
+        <w:rPr>
+          <w:rStyle w:val="s"/>
+          <w:rFonts w:ascii="Consolas" w:hAnsi="Consolas"/>
+          <w:color w:val="4070A0"/>
+        </w:rPr>
+        <w:t>"your bot username"</w:t>
+      </w:r>
+    </w:p>
+    <w:p>
+      <w:pPr>
+        <w:pStyle w:val="ListParagraph"/>
+      </w:pPr>
+      <w:proofErr w:type="spellStart"/>
+      <w:r>
+        <w:rPr>
+          <w:rStyle w:val="l"/>
+          <w:rFonts w:ascii="Consolas" w:hAnsi="Consolas"/>
+          <w:color w:val="617287"/>
+        </w:rPr>
+        <w:t>webhook_url</w:t>
+      </w:r>
+      <w:proofErr w:type="spellEnd"/>
+      <w:r>
+        <w:rPr>
+          <w:rStyle w:val="p"/>
+          <w:rFonts w:ascii="Consolas" w:hAnsi="Consolas"/>
+          <w:color w:val="617287"/>
+        </w:rPr>
+        <w:t>:</w:t>
+      </w:r>
+      <w:r>
+        <w:rPr>
+          <w:rFonts w:ascii="Consolas" w:hAnsi="Consolas"/>
+          <w:color w:val="617287"/>
+        </w:rPr>
+        <w:t xml:space="preserve"> </w:t>
+      </w:r>
+      <w:r>
+        <w:rPr>
+          <w:rStyle w:val="s"/>
+          <w:rFonts w:ascii="Consolas" w:hAnsi="Consolas"/>
+          <w:color w:val="4070A0"/>
+        </w:rPr>
+        <w:t>"https:/</w:t>
+      </w:r>
+      <w:r>
+        <w:rPr>
+          <w:rStyle w:val="s"/>
+          <w:rFonts w:ascii="Consolas" w:hAnsi="Consolas"/>
+          <w:color w:val="4070A0"/>
+        </w:rPr>
+        <w:t>/&lt;</w:t>
+      </w:r>
+      <w:proofErr w:type="spellStart"/>
+      <w:r>
+        <w:rPr>
+          <w:rStyle w:val="s"/>
+          <w:rFonts w:ascii="Consolas" w:hAnsi="Consolas"/>
+          <w:color w:val="4070A0"/>
+        </w:rPr>
+        <w:t>ngrokurl</w:t>
+      </w:r>
+      <w:proofErr w:type="spellEnd"/>
+      <w:r>
+        <w:rPr>
+          <w:rStyle w:val="s"/>
+          <w:rFonts w:ascii="Consolas" w:hAnsi="Consolas"/>
+          <w:color w:val="4070A0"/>
+        </w:rPr>
+        <w:t>&gt;</w:t>
+      </w:r>
+      <w:r>
+        <w:rPr>
+          <w:rStyle w:val="s"/>
+          <w:rFonts w:ascii="Consolas" w:hAnsi="Consolas"/>
+          <w:color w:val="4070A0"/>
+        </w:rPr>
+        <w:t>/webhooks/telegram/webhook"</w:t>
+      </w:r>
+    </w:p>
+    <w:p>
+      <w:pPr>
+        <w:pStyle w:val="ListParagraph"/>
+      </w:pPr>
+    </w:p>
+    <w:p>
+      <w:pPr>
+        <w:pStyle w:val="ListParagraph"/>
+        <w:numPr>
+          <w:ilvl w:val="0"/>
+          <w:numId w:val="4"/>
+        </w:numPr>
+      </w:pPr>
+      <w:r>
+        <w:t>Go to terminal and enter the command ‘rasa run’</w:t>
+      </w:r>
+    </w:p>
+    <w:p>
+      <w:pPr>
+        <w:pStyle w:val="ListParagraph"/>
+        <w:numPr>
+          <w:ilvl w:val="0"/>
+          <w:numId w:val="4"/>
+        </w:numPr>
+      </w:pPr>
+      <w:r>
+        <w:t>Open one more terminal and run the command ‘rasa run actions’</w:t>
+      </w:r>
+    </w:p>
+    <w:p>
+      <w:pPr>
+        <w:pStyle w:val="ListParagraph"/>
+        <w:numPr>
+          <w:ilvl w:val="0"/>
+          <w:numId w:val="4"/>
+        </w:numPr>
+      </w:pPr>
+      <w:r>
+        <w:t>Now, you can chat with your bot from Telegram.</w:t>
+      </w:r>
+    </w:p>
+    <w:p>
+      <w:pPr>
+        <w:pStyle w:val="ListParagraph"/>
+      </w:pPr>
+      <w:r>
+        <w:rPr>
+          <w:noProof/>
+        </w:rPr>
+        <w:lastRenderedPageBreak/>
+        <w:drawing>
+          <wp:inline distT="0" distB="0" distL="0" distR="0" wp14:anchorId="74ADAAEF" wp14:editId="39AE904A">
+            <wp:extent cx="5256165" cy="4023360"/>
+            <wp:effectExtent l="0" t="0" r="1905" b="0"/>
+            <wp:docPr id="6" name="Picture 6"/>
+            <wp:cNvGraphicFramePr>
+              <a:graphicFrameLocks xmlns:a="http://schemas.openxmlformats.org/drawingml/2006/main" noChangeAspect="1"/>
+            </wp:cNvGraphicFramePr>
+            <a:graphic xmlns:a="http://schemas.openxmlformats.org/drawingml/2006/main">
+              <a:graphicData uri="http://schemas.openxmlformats.org/drawingml/2006/picture">
+                <pic:pic xmlns:pic="http://schemas.openxmlformats.org/drawingml/2006/picture">
+                  <pic:nvPicPr>
+                    <pic:cNvPr id="1" name=""/>
+                    <pic:cNvPicPr/>
+                  </pic:nvPicPr>
+                  <pic:blipFill>
+                    <a:blip r:embed="rId15"/>
+                    <a:stretch>
+                      <a:fillRect/>
+                    </a:stretch>
+                  </pic:blipFill>
+                  <pic:spPr>
+                    <a:xfrm>
+                      <a:off x="0" y="0"/>
                       <a:ext cx="5269189" cy="4033329"/>
                     </a:xfrm>
                     <a:prstGeom prst="rect">
@@ -5831,7 +5828,7 @@
       <w:r>
         <w:t xml:space="preserve"> </w:t>
       </w:r>
-      <w:hyperlink r:id="rId15" w:history="1">
+      <w:hyperlink r:id="rId16" w:history="1">
         <w:r>
           <w:rPr>
             <w:rStyle w:val="Hyperlink"/>
@@ -5839,8 +5836,6 @@
           <w:t>https://rasa.com/docs/rasa/user-guide/installation/</w:t>
         </w:r>
       </w:hyperlink>
-      <w:bookmarkStart w:id="2" w:name="_GoBack"/>
-      <w:bookmarkEnd w:id="2"/>
     </w:p>
     <w:p>
       <w:pPr>
@@ -5865,7 +5860,7 @@
 </file>
 
 <file path=word/numbering.xml><?xml version="1.0" encoding="utf-8"?>
-<w:numbering xmlns:wpc="http://schemas.microsoft.com/office/word/2010/wordprocessingCanvas" xmlns:cx="http://schemas.microsoft.com/office/drawing/2014/chartex" xmlns:cx1="http://schemas.microsoft.com/office/drawing/2015/9/8/chartex" xmlns:cx2="http://schemas.microsoft.com/office/drawing/2015/10/21/chartex" xmlns:cx3="http://schemas.microsoft.com/office/drawing/2016/5/9/chartex" xmlns:cx4="http://schemas.microsoft.com/office/drawing/2016/5/10/chartex" xmlns:cx5="http://schemas.microsoft.com/office/drawing/2016/5/11/chartex" xmlns:cx6="http://schemas.microsoft.com/office/drawing/2016/5/12/chartex" xmlns:cx7="http://schemas.microsoft.com/office/drawing/2016/5/13/chartex" xmlns:cx8="http://schemas.microsoft.com/office/drawing/2016/5/14/chartex" xmlns:mc="http://schemas.openxmlformats.org/markup-compatibility/2006" xmlns:aink="http://schemas.microsoft.com/office/drawing/2016/ink" xmlns:am3d="http://schemas.microsoft.com/office/drawing/2017/model3d" xmlns:o="urn:schemas-microsoft-com:office:office" xmlns:r="http://schemas.openxmlformats.org/officeDocument/2006/relationships" xmlns:m="http://schemas.openxmlformats.org/officeDocument/2006/math" xmlns:v="urn:schemas-microsoft-com:vml" xmlns:wp14="http://schemas.microsoft.com/office/word/2010/wordprocessingDrawing" xmlns:wp="http://schemas.openxmlformats.org/drawingml/2006/wordprocessingDrawing" xmlns:w10="urn:schemas-microsoft-com:office:word" xmlns:w="http://schemas.openxmlformats.org/wordprocessingml/2006/main" xmlns:w14="http://schemas.microsoft.com/office/word/2010/wordml" xmlns:w15="http://schemas.microsoft.com/office/word/2012/wordml" xmlns:w16cid="http://schemas.microsoft.com/office/word/2016/wordml/cid" xmlns:w16se="http://schemas.microsoft.com/office/word/2015/wordml/symex" xmlns:wpg="http://schemas.microsoft.com/office/word/2010/wordprocessingGroup" xmlns:wpi="http://schemas.microsoft.com/office/word/2010/wordprocessingInk" xmlns:wne="http://schemas.microsoft.com/office/word/2006/wordml" xmlns:wps="http://schemas.microsoft.com/office/word/2010/wordprocessingShape" mc:Ignorable="w14 w15 w16se w16cid wp14">
+<w:numbering xmlns:wpc="http://schemas.microsoft.com/office/word/2010/wordprocessingCanvas" xmlns:cx="http://schemas.microsoft.com/office/drawing/2014/chartex" xmlns:cx1="http://schemas.microsoft.com/office/drawing/2015/9/8/chartex" xmlns:cx2="http://schemas.microsoft.com/office/drawing/2015/10/21/chartex" xmlns:cx3="http://schemas.microsoft.com/office/drawing/2016/5/9/chartex" xmlns:cx4="http://schemas.microsoft.com/office/drawing/2016/5/10/chartex" xmlns:cx5="http://schemas.microsoft.com/office/drawing/2016/5/11/chartex" xmlns:cx6="http://schemas.microsoft.com/office/drawing/2016/5/12/chartex" xmlns:cx7="http://schemas.microsoft.com/office/drawing/2016/5/13/chartex" xmlns:cx8="http://schemas.microsoft.com/office/drawing/2016/5/14/chartex" xmlns:mc="http://schemas.openxmlformats.org/markup-compatibility/2006" xmlns:aink="http://schemas.microsoft.com/office/drawing/2016/ink" xmlns:am3d="http://schemas.microsoft.com/office/drawing/2017/model3d" xmlns:o="urn:schemas-microsoft-com:office:office" xmlns:r="http://schemas.openxmlformats.org/officeDocument/2006/relationships" xmlns:m="http://schemas.openxmlformats.org/officeDocument/2006/math" xmlns:v="urn:schemas-microsoft-com:vml" xmlns:wp14="http://schemas.microsoft.com/office/word/2010/wordprocessingDrawing" xmlns:wp="http://schemas.openxmlformats.org/drawingml/2006/wordprocessingDrawing" xmlns:w10="urn:schemas-microsoft-com:office:word" xmlns:w="http://schemas.openxmlformats.org/wordprocessingml/2006/main" xmlns:w14="http://schemas.microsoft.com/office/word/2010/wordml" xmlns:w15="http://schemas.microsoft.com/office/word/2012/wordml" xmlns:w16cex="http://schemas.microsoft.com/office/word/2018/wordml/cex" xmlns:w16cid="http://schemas.microsoft.com/office/word/2016/wordml/cid" xmlns:w16="http://schemas.microsoft.com/office/word/2018/wordml" xmlns:w16se="http://schemas.microsoft.com/office/word/2015/wordml/symex" xmlns:wpg="http://schemas.microsoft.com/office/word/2010/wordprocessingGroup" xmlns:wpi="http://schemas.microsoft.com/office/word/2010/wordprocessingInk" xmlns:wne="http://schemas.microsoft.com/office/word/2006/wordml" xmlns:wps="http://schemas.microsoft.com/office/word/2010/wordprocessingShape" mc:Ignorable="w14 w15 w16se w16cid w16 w16cex wp14">
   <w:abstractNum w:abstractNumId="0" w15:restartNumberingAfterBreak="0">
     <w:nsid w:val="01FA09F2"/>
     <w:multiLevelType w:val="multilevel"/>
@@ -6915,15 +6910,6 @@
   </w:num>
   <w:num w:numId="4">
     <w:abstractNumId w:val="4"/>
-    <w:lvlOverride w:ilvl="0"/>
-    <w:lvlOverride w:ilvl="1"/>
-    <w:lvlOverride w:ilvl="2"/>
-    <w:lvlOverride w:ilvl="3"/>
-    <w:lvlOverride w:ilvl="4"/>
-    <w:lvlOverride w:ilvl="5"/>
-    <w:lvlOverride w:ilvl="6"/>
-    <w:lvlOverride w:ilvl="7"/>
-    <w:lvlOverride w:ilvl="8"/>
   </w:num>
   <w:num w:numId="5">
     <w:abstractNumId w:val="7"/>
@@ -6936,15 +6922,6 @@
   </w:num>
   <w:num w:numId="8">
     <w:abstractNumId w:val="8"/>
-    <w:lvlOverride w:ilvl="0"/>
-    <w:lvlOverride w:ilvl="1"/>
-    <w:lvlOverride w:ilvl="2"/>
-    <w:lvlOverride w:ilvl="3"/>
-    <w:lvlOverride w:ilvl="4"/>
-    <w:lvlOverride w:ilvl="5"/>
-    <w:lvlOverride w:ilvl="6"/>
-    <w:lvlOverride w:ilvl="7"/>
-    <w:lvlOverride w:ilvl="8"/>
   </w:num>
   <w:num w:numId="9">
     <w:abstractNumId w:val="5"/>
@@ -6953,7 +6930,7 @@
 </file>
 
 <file path=word/styles.xml><?xml version="1.0" encoding="utf-8"?>
-<w:styles xmlns:mc="http://schemas.openxmlformats.org/markup-compatibility/2006" xmlns:r="http://schemas.openxmlformats.org/officeDocument/2006/relationships" xmlns:w="http://schemas.openxmlformats.org/wordprocessingml/2006/main" xmlns:w14="http://schemas.microsoft.com/office/word/2010/wordml" xmlns:w15="http://schemas.microsoft.com/office/word/2012/wordml" xmlns:w16cid="http://schemas.microsoft.com/office/word/2016/wordml/cid" xmlns:w16se="http://schemas.microsoft.com/office/word/2015/wordml/symex" mc:Ignorable="w14 w15 w16se w16cid">
+<w:styles xmlns:mc="http://schemas.openxmlformats.org/markup-compatibility/2006" xmlns:r="http://schemas.openxmlformats.org/officeDocument/2006/relationships" xmlns:w="http://schemas.openxmlformats.org/wordprocessingml/2006/main" xmlns:w14="http://schemas.microsoft.com/office/word/2010/wordml" xmlns:w15="http://schemas.microsoft.com/office/word/2012/wordml" xmlns:w16cex="http://schemas.microsoft.com/office/word/2018/wordml/cex" xmlns:w16cid="http://schemas.microsoft.com/office/word/2016/wordml/cid" xmlns:w16="http://schemas.microsoft.com/office/word/2018/wordml" xmlns:w16se="http://schemas.microsoft.com/office/word/2015/wordml/symex" mc:Ignorable="w14 w15 w16se w16cid w16 w16cex">
   <w:docDefaults>
     <w:rPrDefault>
       <w:rPr>
@@ -7075,6 +7052,7 @@
     <w:lsdException w:name="HTML Sample" w:semiHidden="1" w:unhideWhenUsed="1"/>
     <w:lsdException w:name="HTML Typewriter" w:semiHidden="1" w:unhideWhenUsed="1"/>
     <w:lsdException w:name="HTML Variable" w:semiHidden="1" w:unhideWhenUsed="1"/>
+    <w:lsdException w:name="Normal Table" w:semiHidden="1" w:unhideWhenUsed="1"/>
     <w:lsdException w:name="annotation subject" w:semiHidden="1" w:unhideWhenUsed="1"/>
     <w:lsdException w:name="No List" w:semiHidden="1" w:unhideWhenUsed="1"/>
     <w:lsdException w:name="Outline List 1" w:semiHidden="1" w:unhideWhenUsed="1"/>
@@ -7121,8 +7099,10 @@
     <w:lsdException w:name="Table Subtle 2" w:semiHidden="1" w:unhideWhenUsed="1"/>
     <w:lsdException w:name="Table Web 1" w:semiHidden="1" w:unhideWhenUsed="1"/>
     <w:lsdException w:name="Table Web 2" w:semiHidden="1" w:unhideWhenUsed="1"/>
+    <w:lsdException w:name="Table Web 3" w:semiHidden="1" w:unhideWhenUsed="1"/>
     <w:lsdException w:name="Balloon Text" w:semiHidden="1" w:unhideWhenUsed="1"/>
     <w:lsdException w:name="Table Grid" w:uiPriority="39"/>
+    <w:lsdException w:name="Table Theme" w:semiHidden="1" w:unhideWhenUsed="1"/>
     <w:lsdException w:name="Placeholder Text" w:semiHidden="1"/>
     <w:lsdException w:name="No Spacing" w:uiPriority="1" w:qFormat="1"/>
     <w:lsdException w:name="Light Shading" w:uiPriority="60"/>
@@ -7516,13 +7496,23 @@
     <w:rPr>
       <w:color w:val="000080"/>
       <w:u w:val="single"/>
-      <w:lang/>
     </w:rPr>
   </w:style>
   <w:style w:type="character" w:customStyle="1" w:styleId="StrongEmphasis">
     <w:name w:val="Strong Emphasis"/>
     <w:qFormat/>
     <w:rsid w:val="00E73207"/>
+    <w:rPr>
+      <w:b/>
+      <w:bCs/>
+    </w:rPr>
+  </w:style>
+  <w:style w:type="character" w:styleId="Strong">
+    <w:name w:val="Strong"/>
+    <w:basedOn w:val="DefaultParagraphFont"/>
+    <w:uiPriority w:val="22"/>
+    <w:qFormat/>
+    <w:rsid w:val="00F84831"/>
     <w:rPr>
       <w:b/>
       <w:bCs/>

</xml_diff>